<commit_message>
Plan update - Onboarding
</commit_message>
<xml_diff>
--- a/design/Plan - Pharmify.docx
+++ b/design/Plan - Pharmify.docx
@@ -49,461 +49,1003 @@
         <w:t xml:space="preserve"> </w:t>
       </w:r>
     </w:p>
+    <w:tbl>
+      <w:tblPr>
+        <w:tblStyle w:val="NoteTableStyle"/>
+        <w:tblpPr w:leftFromText="180" w:rightFromText="180" w:vertAnchor="text" w:horzAnchor="margin" w:tblpY="36"/>
+        <w:tblW w:w="0" w:type="auto"/>
+        <w:tblLook w:val="04A0" w:firstRow="1" w:lastRow="0" w:firstColumn="1" w:lastColumn="0" w:noHBand="0" w:noVBand="1"/>
+      </w:tblPr>
+      <w:tblGrid>
+        <w:gridCol w:w="9016"/>
+      </w:tblGrid>
+      <w:tr>
+        <w:tc>
+          <w:tcPr>
+            <w:tcW w:w="9016" w:type="dxa"/>
+          </w:tcPr>
+          <w:p>
+            <w:pPr>
+              <w:pStyle w:val="Subheading2"/>
+            </w:pPr>
+            <w:r>
+              <w:t>Note</w:t>
+            </w:r>
+          </w:p>
+          <w:p>
+            <w:pPr>
+              <w:pStyle w:val="Listing"/>
+            </w:pPr>
+            <w:r>
+              <w:t>The “owner” means the shopkeeper who owns the Pharmify account for inventory management here.</w:t>
+            </w:r>
+          </w:p>
+          <w:p>
+            <w:pPr>
+              <w:pStyle w:val="Listing"/>
+            </w:pPr>
+            <w:r>
+              <w:t xml:space="preserve">The text’s written in </w:t>
+            </w:r>
+            <w:r>
+              <w:rPr>
+                <w:rStyle w:val="SecondaryChar"/>
+              </w:rPr>
+              <w:t>light grey color</w:t>
+            </w:r>
+            <w:r>
+              <w:t xml:space="preserve"> are</w:t>
+            </w:r>
+            <w:r>
+              <w:t xml:space="preserve"> marked as </w:t>
+            </w:r>
+            <w:r>
+              <w:rPr>
+                <w:noProof w:val="0"/>
+                <w:lang w:val="en-US"/>
+              </w:rPr>
+              <w:t>second</w:t>
+            </w:r>
+            <w:r>
+              <w:rPr>
+                <w:noProof w:val="0"/>
+                <w:lang w:val="en-US"/>
+              </w:rPr>
+              <w:t>a</w:t>
+            </w:r>
+            <w:r>
+              <w:rPr>
+                <w:noProof w:val="0"/>
+                <w:lang w:val="en-US"/>
+              </w:rPr>
+              <w:t>ry</w:t>
+            </w:r>
+            <w:r>
+              <w:t xml:space="preserve"> (low priority)</w:t>
+            </w:r>
+          </w:p>
+        </w:tc>
+      </w:tr>
+    </w:tbl>
     <w:p>
       <w:pPr>
         <w:pStyle w:val="1MainHeading"/>
-        <w:tabs>
-          <w:tab w:val="center" w:pos="4513"/>
-          <w:tab w:val="left" w:pos="7740"/>
-        </w:tabs>
-        <w:jc w:val="left"/>
-      </w:pPr>
-      <w:r>
-        <w:tab/>
+      </w:pPr>
+      <w:r>
         <w:t>Database</w:t>
       </w:r>
-      <w:r>
-        <w:tab/>
-      </w:r>
-    </w:p>
-    <w:p>
-      <w:pPr>
-        <w:pStyle w:val="Comment"/>
+    </w:p>
+    <w:p>
+      <w:pPr>
+        <w:pStyle w:val="2MainHeading"/>
+      </w:pPr>
+      <w:r>
+        <w:t>Owner</w:t>
+      </w:r>
+    </w:p>
+    <w:p>
+      <w:pPr>
+        <w:pStyle w:val="Listing"/>
+      </w:pPr>
+      <w:r>
+        <w:t>owner</w:t>
+      </w:r>
+      <w:r>
+        <w:t>_id (primary key)</w:t>
+      </w:r>
+    </w:p>
+    <w:p>
+      <w:pPr>
+        <w:pStyle w:val="Listing"/>
+      </w:pPr>
+      <w:r>
+        <w:t>name</w:t>
+      </w:r>
+    </w:p>
+    <w:p>
+      <w:pPr>
+        <w:pStyle w:val="Listing"/>
+      </w:pPr>
+      <w:r>
+        <w:t>shop_</w:t>
+      </w:r>
+      <w:r>
+        <w:t>name</w:t>
+      </w:r>
+    </w:p>
+    <w:p>
+      <w:pPr>
+        <w:pStyle w:val="Listing"/>
+      </w:pPr>
+      <w:r>
+        <w:t>phone_number</w:t>
+      </w:r>
+    </w:p>
+    <w:p>
+      <w:pPr>
+        <w:pStyle w:val="Listing"/>
+      </w:pPr>
+      <w:r>
+        <w:t>email</w:t>
+      </w:r>
+    </w:p>
+    <w:p>
+      <w:pPr>
+        <w:pStyle w:val="Listing"/>
+      </w:pPr>
+      <w:r>
+        <w:t>password (hashed)</w:t>
+      </w:r>
+    </w:p>
+    <w:p>
+      <w:pPr>
+        <w:pStyle w:val="Listing"/>
+      </w:pPr>
+      <w:r>
+        <w:t>avatar (image path)</w:t>
+      </w:r>
+    </w:p>
+    <w:p>
+      <w:pPr>
+        <w:pStyle w:val="Listing"/>
+      </w:pPr>
+      <w:r>
+        <w:t>license (image path)</w:t>
+      </w:r>
+    </w:p>
+    <w:p>
+      <w:pPr>
+        <w:pStyle w:val="Listing"/>
+      </w:pPr>
+      <w:r>
+        <w:t>account_date_created</w:t>
+      </w:r>
+    </w:p>
+    <w:p>
+      <w:pPr>
         <w:rPr>
           <w:lang w:val="en-IN"/>
         </w:rPr>
       </w:pPr>
-      <w:r>
+    </w:p>
+    <w:p>
+      <w:pPr>
+        <w:pStyle w:val="2MainHeading"/>
+      </w:pPr>
+      <w:r>
+        <w:t>Product</w:t>
+      </w:r>
+      <w:r>
+        <w:t>s</w:t>
+      </w:r>
+    </w:p>
+    <w:p>
+      <w:pPr>
+        <w:pStyle w:val="Listing"/>
+      </w:pPr>
+      <w:r>
+        <w:t>product_i</w:t>
+      </w:r>
+      <w:r>
+        <w:t>d (Primary Key)</w:t>
+      </w:r>
+    </w:p>
+    <w:p>
+      <w:pPr>
+        <w:pStyle w:val="Listing"/>
+      </w:pPr>
+      <w:r>
+        <w:t>owner</w:t>
+      </w:r>
+      <w:r>
+        <w:t>_id (Foreign key {User})</w:t>
+      </w:r>
+    </w:p>
+    <w:p>
+      <w:pPr>
+        <w:pStyle w:val="Listing"/>
+      </w:pPr>
+      <w:r>
+        <w:t>name</w:t>
+      </w:r>
+    </w:p>
+    <w:p>
+      <w:pPr>
+        <w:pStyle w:val="Listing"/>
+      </w:pPr>
+      <w:r>
+        <w:t>brand_name</w:t>
+      </w:r>
+    </w:p>
+    <w:p>
+      <w:pPr>
+        <w:pStyle w:val="Listing"/>
+      </w:pPr>
+      <w:r>
+        <w:t>dosage_form</w:t>
+      </w:r>
+      <w:r>
+        <w:t xml:space="preserve"> (pill, tablet, capsule, syrup, drink, powder</w:t>
+      </w:r>
+      <w:r>
+        <w:t>, external use, internal use</w:t>
+      </w:r>
+      <w:r>
+        <w:t>, etc.)</w:t>
+      </w:r>
+    </w:p>
+    <w:p>
+      <w:pPr>
+        <w:pStyle w:val="Listing"/>
+      </w:pPr>
+      <w:r>
+        <w:t>manufacture_date</w:t>
+      </w:r>
+    </w:p>
+    <w:p>
+      <w:pPr>
+        <w:pStyle w:val="Listing"/>
+      </w:pPr>
+      <w:r>
+        <w:t>expiry_date</w:t>
+      </w:r>
+    </w:p>
+    <w:p>
+      <w:pPr>
+        <w:pStyle w:val="Listing"/>
+      </w:pPr>
+      <w:r>
+        <w:t>available_quantity</w:t>
+      </w:r>
+    </w:p>
+    <w:p>
+      <w:pPr>
+        <w:pStyle w:val="Listing"/>
+      </w:pPr>
+      <w:r>
+        <w:t>p</w:t>
+      </w:r>
+      <w:r>
+        <w:t>rice</w:t>
+      </w:r>
+    </w:p>
+    <w:p>
+      <w:pPr>
         <w:rPr>
           <w:lang w:val="en-IN"/>
         </w:rPr>
-        <w:t xml:space="preserve">Note: </w:t>
-      </w:r>
-      <w:r>
+      </w:pPr>
+    </w:p>
+    <w:p>
+      <w:pPr>
+        <w:pStyle w:val="2MainHeading"/>
+      </w:pPr>
+      <w:r>
+        <w:t>Customer</w:t>
+      </w:r>
+    </w:p>
+    <w:p>
+      <w:pPr>
+        <w:pStyle w:val="Listing"/>
+      </w:pPr>
+      <w:r>
+        <w:t>owner</w:t>
+      </w:r>
+      <w:r>
+        <w:t>_id (Foreign key {User})</w:t>
+      </w:r>
+    </w:p>
+    <w:p>
+      <w:pPr>
+        <w:pStyle w:val="Listing"/>
+      </w:pPr>
+      <w:r>
+        <w:t>name</w:t>
+      </w:r>
+    </w:p>
+    <w:p>
+      <w:pPr>
+        <w:pStyle w:val="Listing"/>
+      </w:pPr>
+      <w:r>
+        <w:t>phone_number</w:t>
+      </w:r>
+      <w:r>
+        <w:t xml:space="preserve"> (primary key)</w:t>
+      </w:r>
+    </w:p>
+    <w:p>
+      <w:pPr>
+        <w:pStyle w:val="Listing"/>
+      </w:pPr>
+      <w:r>
+        <w:t>city</w:t>
+      </w:r>
+    </w:p>
+    <w:p>
+      <w:pPr>
+        <w:pStyle w:val="Secondary"/>
+      </w:pPr>
+      <w:r>
+        <w:t>allergicTo (</w:t>
+      </w:r>
+      <w:r>
+        <w:t>list of many product IDs</w:t>
+      </w:r>
+      <w:r>
+        <w:t>)</w:t>
+      </w:r>
+    </w:p>
+    <w:p>
+      <w:pPr>
+        <w:pStyle w:val="2MainHeading"/>
+      </w:pPr>
+    </w:p>
+    <w:p>
+      <w:pPr>
+        <w:pStyle w:val="2MainHeading"/>
+      </w:pPr>
+      <w:r>
+        <w:t>Bill</w:t>
+      </w:r>
+    </w:p>
+    <w:p>
+      <w:pPr>
+        <w:pStyle w:val="Listing"/>
+      </w:pPr>
+      <w:r>
+        <w:t>bill_id (primary key)</w:t>
+      </w:r>
+    </w:p>
+    <w:p>
+      <w:pPr>
+        <w:pStyle w:val="Listing"/>
+      </w:pPr>
+      <w:r>
+        <w:t>owner</w:t>
+      </w:r>
+      <w:r>
+        <w:t>_id (foreign key: User)</w:t>
+      </w:r>
+    </w:p>
+    <w:p>
+      <w:pPr>
+        <w:pStyle w:val="Listing"/>
+      </w:pPr>
+      <w:r>
+        <w:t>customer_id (foreign key: customer)</w:t>
+      </w:r>
+    </w:p>
+    <w:p>
+      <w:pPr>
+        <w:pStyle w:val="Listing"/>
+      </w:pPr>
+      <w:r>
+        <w:t>date</w:t>
+      </w:r>
+    </w:p>
+    <w:p/>
+    <w:p>
+      <w:pPr>
+        <w:pStyle w:val="2MainHeading"/>
+      </w:pPr>
+      <w:r>
+        <w:t>Bill Items</w:t>
+      </w:r>
+    </w:p>
+    <w:p>
+      <w:pPr>
+        <w:pStyle w:val="Listing"/>
+      </w:pPr>
+      <w:r>
+        <w:t>bill_items_id (primary</w:t>
+      </w:r>
+      <w:r>
+        <w:t xml:space="preserve"> </w:t>
+      </w:r>
+      <w:r>
+        <w:t>key)</w:t>
+      </w:r>
+    </w:p>
+    <w:p>
+      <w:pPr>
+        <w:pStyle w:val="Listing"/>
+      </w:pPr>
+      <w:r>
+        <w:t>bill_id (foreign key: billing)</w:t>
+      </w:r>
+    </w:p>
+    <w:p>
+      <w:pPr>
+        <w:pStyle w:val="Listing"/>
+      </w:pPr>
+      <w:r>
+        <w:t>product</w:t>
+      </w:r>
+      <w:r>
+        <w:t>_id (foreign key: Medicine)</w:t>
+      </w:r>
+    </w:p>
+    <w:p>
+      <w:pPr>
+        <w:pStyle w:val="Listing"/>
+      </w:pPr>
+      <w:r>
+        <w:t>quantity</w:t>
+      </w:r>
+    </w:p>
+    <w:p>
+      <w:pPr>
+        <w:pStyle w:val="Listing"/>
+      </w:pPr>
+      <w:r>
+        <w:t>total_price</w:t>
+      </w:r>
+    </w:p>
+    <w:p/>
+    <w:p>
+      <w:pPr>
+        <w:pStyle w:val="2MainHeading"/>
+      </w:pPr>
+      <w:r>
+        <w:t>Seller</w:t>
+      </w:r>
+    </w:p>
+    <w:p>
+      <w:pPr>
+        <w:pStyle w:val="Listing"/>
+      </w:pPr>
+      <w:r>
+        <w:t>seller_id</w:t>
+      </w:r>
+    </w:p>
+    <w:p>
+      <w:pPr>
+        <w:pStyle w:val="Listing"/>
+      </w:pPr>
+      <w:r>
+        <w:t>name</w:t>
+      </w:r>
+    </w:p>
+    <w:p>
+      <w:pPr>
+        <w:pStyle w:val="Listing"/>
+      </w:pPr>
+      <w:r>
+        <w:t>phone_number</w:t>
+      </w:r>
+    </w:p>
+    <w:p>
+      <w:pPr>
+        <w:pStyle w:val="1MainHeading"/>
+      </w:pPr>
+      <w:r>
+        <w:t>Pages</w:t>
+      </w:r>
+    </w:p>
+    <w:p>
+      <w:pPr>
+        <w:pStyle w:val="2MainHeading"/>
+      </w:pPr>
+      <w:r>
+        <w:t>Sign up</w:t>
+      </w:r>
+    </w:p>
+    <w:p>
+      <w:pPr>
+        <w:pStyle w:val="Subheading"/>
+      </w:pPr>
+      <w:r>
+        <w:t>Email Verification</w:t>
+      </w:r>
+    </w:p>
+    <w:p>
+      <w:pPr>
+        <w:pStyle w:val="Listing"/>
+      </w:pPr>
+      <w:r>
+        <w:t>Input email</w:t>
+      </w:r>
+    </w:p>
+    <w:p>
+      <w:pPr>
+        <w:pStyle w:val="ListParagraph"/>
+      </w:pPr>
+      <w:r>
+        <w:t>Does a</w:t>
+      </w:r>
+      <w:r>
+        <w:t xml:space="preserve">lready </w:t>
+      </w:r>
+      <w:r>
+        <w:t>e</w:t>
+      </w:r>
+      <w:r>
+        <w:t>xist</w:t>
+      </w:r>
+    </w:p>
+    <w:p>
+      <w:pPr>
+        <w:pStyle w:val="ListParagraph"/>
+      </w:pPr>
+      <w:r>
+        <w:t xml:space="preserve">Login </w:t>
+      </w:r>
+      <w:r>
+        <w:t>i</w:t>
+      </w:r>
+      <w:r>
+        <w:t>nstead</w:t>
+      </w:r>
+    </w:p>
+    <w:p>
+      <w:pPr>
+        <w:pStyle w:val="ListParagraph"/>
         <w:rPr>
           <w:lang w:val="en-IN"/>
         </w:rPr>
-        <w:t>T</w:t>
+      </w:pPr>
+      <w:r>
+        <w:t>Email format</w:t>
       </w:r>
       <w:r>
         <w:rPr>
           <w:lang w:val="en-IN"/>
         </w:rPr>
-        <w:t>he “user” is shopkeeper here.</w:t>
-      </w:r>
-    </w:p>
-    <w:p>
-      <w:pPr>
-        <w:pStyle w:val="2MainHeading"/>
-      </w:pPr>
-      <w:r>
-        <w:t>User</w:t>
-      </w:r>
-    </w:p>
-    <w:p>
-      <w:pPr>
-        <w:pStyle w:val="Listing"/>
-      </w:pPr>
-      <w:r>
-        <w:t>shopkeeper</w:t>
-      </w:r>
-      <w:r>
-        <w:t xml:space="preserve">_id </w:t>
-      </w:r>
-      <w:r>
-        <w:t>(</w:t>
-      </w:r>
-      <w:r>
-        <w:t>primary key</w:t>
-      </w:r>
-      <w:r>
-        <w:t>)</w:t>
-      </w:r>
-    </w:p>
-    <w:p>
-      <w:pPr>
-        <w:pStyle w:val="Listing"/>
-      </w:pPr>
-      <w:r>
-        <w:t>name</w:t>
-      </w:r>
-    </w:p>
-    <w:p>
-      <w:pPr>
-        <w:pStyle w:val="Listing"/>
-      </w:pPr>
-      <w:r>
-        <w:t>shop_</w:t>
-      </w:r>
-      <w:r>
-        <w:t>name</w:t>
-      </w:r>
-    </w:p>
-    <w:p>
-      <w:pPr>
-        <w:pStyle w:val="Listing"/>
-      </w:pPr>
-      <w:r>
-        <w:t>phone_number</w:t>
-      </w:r>
-    </w:p>
-    <w:p>
-      <w:pPr>
-        <w:pStyle w:val="Listing"/>
-      </w:pPr>
-      <w:r>
-        <w:t>email</w:t>
-      </w:r>
-    </w:p>
-    <w:p>
-      <w:pPr>
-        <w:pStyle w:val="Listing"/>
-      </w:pPr>
-      <w:r>
-        <w:t>password (hashed)</w:t>
-      </w:r>
-    </w:p>
-    <w:p>
-      <w:pPr>
-        <w:pStyle w:val="Listing"/>
-      </w:pPr>
-      <w:r>
-        <w:t>avatar (image path)</w:t>
-      </w:r>
-    </w:p>
-    <w:p>
-      <w:pPr>
-        <w:pStyle w:val="Listing"/>
-      </w:pPr>
-      <w:r>
-        <w:t xml:space="preserve">license </w:t>
-      </w:r>
-      <w:r>
-        <w:t>(image path)</w:t>
-      </w:r>
-    </w:p>
-    <w:p>
-      <w:pPr>
-        <w:pStyle w:val="Listing"/>
-      </w:pPr>
-      <w:r>
-        <w:t>account_date_created</w:t>
-      </w:r>
-    </w:p>
-    <w:p>
-      <w:pPr>
+        <w:t xml:space="preserve"> validation</w:t>
+      </w:r>
+    </w:p>
+    <w:p>
+      <w:pPr>
+        <w:pStyle w:val="Listing"/>
+      </w:pPr>
+      <w:r>
+        <w:t xml:space="preserve">OTP from Email - </w:t>
+      </w:r>
+      <w:r>
+        <w:rPr>
+          <w:rFonts w:ascii="Cambria Math" w:hAnsi="Cambria Math" w:cs="Cambria Math"/>
+        </w:rPr>
+        <w:t>▢</w:t>
+      </w:r>
+      <w:r>
+        <w:t xml:space="preserve"> </w:t>
+      </w:r>
+      <w:r>
+        <w:rPr>
+          <w:rFonts w:ascii="Cambria Math" w:hAnsi="Cambria Math" w:cs="Cambria Math"/>
+        </w:rPr>
+        <w:t>▢</w:t>
+      </w:r>
+      <w:r>
+        <w:t xml:space="preserve"> </w:t>
+      </w:r>
+      <w:r>
+        <w:rPr>
+          <w:rFonts w:ascii="Cambria Math" w:hAnsi="Cambria Math" w:cs="Cambria Math"/>
+        </w:rPr>
+        <w:t>▢</w:t>
+      </w:r>
+      <w:r>
+        <w:t xml:space="preserve"> </w:t>
+      </w:r>
+      <w:r>
+        <w:rPr>
+          <w:rFonts w:ascii="Cambria Math" w:hAnsi="Cambria Math" w:cs="Cambria Math"/>
+        </w:rPr>
+        <w:t>▢</w:t>
+      </w:r>
+    </w:p>
+    <w:p>
+      <w:pPr>
+        <w:pStyle w:val="ListParagraph"/>
         <w:rPr>
           <w:lang w:val="en-IN"/>
         </w:rPr>
       </w:pPr>
-    </w:p>
-    <w:p>
-      <w:pPr>
-        <w:pStyle w:val="2MainHeading"/>
-      </w:pPr>
-      <w:r>
-        <w:t>Medicines</w:t>
-      </w:r>
-    </w:p>
-    <w:p>
-      <w:pPr>
-        <w:pStyle w:val="Listing"/>
-      </w:pPr>
-      <w:r>
-        <w:t>Id (Primary Key)</w:t>
-      </w:r>
-    </w:p>
-    <w:p>
-      <w:pPr>
-        <w:pStyle w:val="Listing"/>
-      </w:pPr>
-      <w:r>
-        <w:t>user_id (Foreign key {User})</w:t>
-      </w:r>
-    </w:p>
-    <w:p>
-      <w:pPr>
-        <w:pStyle w:val="Listing"/>
-      </w:pPr>
-      <w:r>
-        <w:t>name</w:t>
-      </w:r>
-    </w:p>
-    <w:p>
-      <w:pPr>
-        <w:pStyle w:val="Listing"/>
-      </w:pPr>
-      <w:r>
-        <w:t>brand_name</w:t>
-      </w:r>
-    </w:p>
-    <w:p>
-      <w:pPr>
-        <w:pStyle w:val="Listing"/>
-      </w:pPr>
-      <w:r>
-        <w:t>dosage_form</w:t>
-      </w:r>
-      <w:r>
-        <w:t xml:space="preserve"> (pill, tablet, capsule, syrup, drink, powder, etc.)</w:t>
-      </w:r>
-    </w:p>
-    <w:p>
-      <w:pPr>
-        <w:pStyle w:val="Listing"/>
-      </w:pPr>
-      <w:r>
-        <w:t>manufacture_date</w:t>
-      </w:r>
-    </w:p>
-    <w:p>
-      <w:pPr>
-        <w:pStyle w:val="Listing"/>
-      </w:pPr>
-      <w:r>
-        <w:t>expiry_date</w:t>
-      </w:r>
-    </w:p>
-    <w:p>
-      <w:pPr>
-        <w:pStyle w:val="Listing"/>
-      </w:pPr>
-      <w:r>
-        <w:t>available_quantity</w:t>
-      </w:r>
-    </w:p>
-    <w:p>
-      <w:pPr>
-        <w:pStyle w:val="Listing"/>
-      </w:pPr>
-      <w:r>
-        <w:t>p</w:t>
-      </w:r>
-      <w:r>
-        <w:t>rice</w:t>
-      </w:r>
-    </w:p>
-    <w:p>
-      <w:pPr>
+      <w:r>
         <w:rPr>
           <w:lang w:val="en-IN"/>
         </w:rPr>
-      </w:pPr>
-    </w:p>
-    <w:p>
-      <w:pPr>
-        <w:pStyle w:val="2MainHeading"/>
-      </w:pPr>
-      <w:r>
-        <w:t>Customer</w:t>
-      </w:r>
-    </w:p>
-    <w:p>
-      <w:pPr>
-        <w:pStyle w:val="Listing"/>
-      </w:pPr>
-      <w:r>
-        <w:t>user_id (Foreign key {User})</w:t>
-      </w:r>
-    </w:p>
-    <w:p>
-      <w:pPr>
-        <w:pStyle w:val="Listing"/>
-      </w:pPr>
-      <w:r>
-        <w:t>name</w:t>
-      </w:r>
-    </w:p>
-    <w:p>
-      <w:pPr>
-        <w:pStyle w:val="Listing"/>
-      </w:pPr>
-      <w:r>
-        <w:t>phone_number</w:t>
-      </w:r>
-      <w:r>
-        <w:t xml:space="preserve"> (primary key)</w:t>
-      </w:r>
-    </w:p>
-    <w:p>
-      <w:pPr>
-        <w:pStyle w:val="Listing"/>
-      </w:pPr>
-      <w:r>
-        <w:t>city</w:t>
-      </w:r>
-    </w:p>
-    <w:p>
-      <w:pPr>
-        <w:pStyle w:val="2MainHeading"/>
-      </w:pPr>
-    </w:p>
-    <w:p>
-      <w:pPr>
-        <w:pStyle w:val="2MainHeading"/>
-      </w:pPr>
-      <w:r>
-        <w:t>Bill</w:t>
-      </w:r>
-    </w:p>
-    <w:p>
-      <w:pPr>
-        <w:pStyle w:val="Listing"/>
-      </w:pPr>
-      <w:r>
-        <w:t>bill_id (primary key)</w:t>
-      </w:r>
-    </w:p>
-    <w:p>
-      <w:pPr>
-        <w:pStyle w:val="Listing"/>
-      </w:pPr>
-      <w:r>
-        <w:lastRenderedPageBreak/>
-        <w:t>user_id (foreign key: User)</w:t>
-      </w:r>
-    </w:p>
-    <w:p>
-      <w:pPr>
-        <w:pStyle w:val="Listing"/>
-      </w:pPr>
-      <w:r>
-        <w:t>customer_id (foreign key: customer)</w:t>
-      </w:r>
-    </w:p>
-    <w:p>
-      <w:pPr>
-        <w:pStyle w:val="Listing"/>
-      </w:pPr>
-      <w:r>
-        <w:t>date</w:t>
-      </w:r>
-    </w:p>
-    <w:p/>
-    <w:p>
-      <w:pPr>
-        <w:pStyle w:val="2MainHeading"/>
-      </w:pPr>
-      <w:r>
-        <w:t>Bill Items</w:t>
-      </w:r>
-    </w:p>
-    <w:p>
-      <w:pPr>
-        <w:pStyle w:val="Listing"/>
-      </w:pPr>
-      <w:r>
-        <w:t>bill_items_id (primary</w:t>
-      </w:r>
-      <w:r>
-        <w:t xml:space="preserve"> </w:t>
-      </w:r>
-      <w:r>
-        <w:t>key)</w:t>
-      </w:r>
-    </w:p>
-    <w:p>
-      <w:pPr>
-        <w:pStyle w:val="Listing"/>
-      </w:pPr>
-      <w:r>
-        <w:t>bill_id (foreign key: billing)</w:t>
-      </w:r>
-    </w:p>
-    <w:p>
-      <w:pPr>
-        <w:pStyle w:val="Listing"/>
-      </w:pPr>
-      <w:r>
-        <w:t>medicine_id (foreign key: Medicine)</w:t>
-      </w:r>
-    </w:p>
-    <w:p>
-      <w:pPr>
-        <w:pStyle w:val="Listing"/>
-      </w:pPr>
-      <w:r>
-        <w:t>quantity</w:t>
-      </w:r>
-    </w:p>
-    <w:p>
-      <w:pPr>
-        <w:pStyle w:val="Listing"/>
-      </w:pPr>
-      <w:r>
-        <w:t>total_price</w:t>
-      </w:r>
-    </w:p>
-    <w:p/>
-    <w:p>
-      <w:pPr>
-        <w:pStyle w:val="2MainHeading"/>
-      </w:pPr>
-      <w:r>
-        <w:t>Seller</w:t>
-      </w:r>
-    </w:p>
-    <w:p>
-      <w:pPr>
-        <w:pStyle w:val="Listing"/>
-      </w:pPr>
-      <w:r>
-        <w:t>seller_id</w:t>
-      </w:r>
-    </w:p>
-    <w:p>
-      <w:pPr>
-        <w:pStyle w:val="Listing"/>
-      </w:pPr>
-      <w:r>
-        <w:t>name</w:t>
-      </w:r>
-    </w:p>
-    <w:p>
-      <w:pPr>
-        <w:pStyle w:val="Listing"/>
-      </w:pPr>
-      <w:r>
-        <w:t>phone_number</w:t>
-      </w:r>
-    </w:p>
-    <w:p>
-      <w:pPr>
+        <w:t>Time limit N seconds?</w:t>
+      </w:r>
+    </w:p>
+    <w:p>
+      <w:pPr>
+        <w:pStyle w:val="ListParagraph"/>
         <w:rPr>
           <w:lang w:val="en-IN"/>
         </w:rPr>
       </w:pPr>
-    </w:p>
-    <w:p>
-      <w:pPr>
-        <w:pStyle w:val="1MainHeading"/>
-      </w:pPr>
-      <w:r>
-        <w:t>Pages</w:t>
-      </w:r>
-    </w:p>
+      <w:r>
+        <w:rPr>
+          <w:lang w:val="en-IN"/>
+        </w:rPr>
+        <w:t>Number of Digits?</w:t>
+      </w:r>
+    </w:p>
+    <w:p>
+      <w:pPr>
+        <w:pStyle w:val="ListParagraph"/>
+        <w:rPr>
+          <w:lang w:val="en-IN"/>
+        </w:rPr>
+      </w:pPr>
+      <w:r>
+        <w:rPr>
+          <w:lang w:val="en-IN"/>
+        </w:rPr>
+        <w:t>Random number – Fisher-yates shuffle algorithm</w:t>
+      </w:r>
+    </w:p>
+    <w:p>
+      <w:pPr>
+        <w:pStyle w:val="ListParagraph"/>
+        <w:rPr>
+          <w:lang w:val="en-IN"/>
+        </w:rPr>
+      </w:pPr>
+      <w:r>
+        <w:rPr>
+          <w:lang w:val="en-IN"/>
+        </w:rPr>
+        <w:t>Resend Code</w:t>
+      </w:r>
+    </w:p>
+    <w:p>
+      <w:pPr>
+        <w:pStyle w:val="ListParagraph"/>
+        <w:rPr>
+          <w:lang w:val="en-IN"/>
+        </w:rPr>
+      </w:pPr>
+      <w:r>
+        <w:rPr>
+          <w:lang w:val="en-IN"/>
+        </w:rPr>
+        <w:t xml:space="preserve">Resend </w:t>
+      </w:r>
+      <w:r>
+        <w:rPr>
+          <w:lang w:val="en-IN"/>
+        </w:rPr>
+        <w:t>Limit</w:t>
+      </w:r>
+    </w:p>
+    <w:p>
+      <w:pPr>
+        <w:pStyle w:val="Listing"/>
+      </w:pPr>
+      <w:r>
+        <w:t>Email template</w:t>
+      </w:r>
+      <w:r>
+        <w:t xml:space="preserve"> </w:t>
+      </w:r>
+      <w:r>
+        <w:t>(</w:t>
+      </w:r>
+      <w:r>
+        <w:t>Refer</w:t>
+      </w:r>
+      <w:r>
+        <w:t xml:space="preserve"> “./email-template.png”)</w:t>
+      </w:r>
+    </w:p>
+    <w:p>
+      <w:pPr>
+        <w:pStyle w:val="ListParagraph"/>
+        <w:rPr>
+          <w:lang w:val="en-IN"/>
+        </w:rPr>
+      </w:pPr>
+      <w:r>
+        <w:rPr>
+          <w:lang w:val="en-IN"/>
+        </w:rPr>
+        <w:t>Pharmify Logo</w:t>
+      </w:r>
+      <w:r>
+        <w:rPr>
+          <w:lang w:val="en-IN"/>
+        </w:rPr>
+        <w:t xml:space="preserve"> + Text</w:t>
+      </w:r>
+    </w:p>
+    <w:p>
+      <w:pPr>
+        <w:pStyle w:val="ListParagraph"/>
+        <w:rPr>
+          <w:lang w:val="en-IN"/>
+        </w:rPr>
+      </w:pPr>
+      <w:r>
+        <w:rPr>
+          <w:lang w:val="en-IN"/>
+        </w:rPr>
+        <w:t>Headline</w:t>
+      </w:r>
+    </w:p>
+    <w:p>
+      <w:pPr>
+        <w:pStyle w:val="ListParagraph"/>
+        <w:rPr>
+          <w:lang w:val="en-IN"/>
+        </w:rPr>
+      </w:pPr>
+      <w:r>
+        <w:rPr>
+          <w:lang w:val="en-IN"/>
+        </w:rPr>
+        <w:t>Details</w:t>
+      </w:r>
+      <w:r>
+        <w:rPr>
+          <w:lang w:val="en-IN"/>
+        </w:rPr>
+        <w:t xml:space="preserve"> – User’s email address, </w:t>
+      </w:r>
+      <w:r>
+        <w:rPr>
+          <w:lang w:val="en-IN"/>
+        </w:rPr>
+        <w:t>Expiry</w:t>
+      </w:r>
+    </w:p>
+    <w:p>
+      <w:pPr>
+        <w:pStyle w:val="ListParagraph"/>
+        <w:rPr>
+          <w:lang w:val="en-IN"/>
+        </w:rPr>
+      </w:pPr>
+      <w:r>
+        <w:rPr>
+          <w:lang w:val="en-IN"/>
+        </w:rPr>
+        <w:t>OTP Code</w:t>
+      </w:r>
+    </w:p>
+    <w:p>
+      <w:pPr>
+        <w:pStyle w:val="ListParagraph"/>
+        <w:rPr>
+          <w:lang w:val="en-IN"/>
+        </w:rPr>
+      </w:pPr>
+      <w:r>
+        <w:rPr>
+          <w:lang w:val="en-IN"/>
+        </w:rPr>
+        <w:t xml:space="preserve">Footer - </w:t>
+      </w:r>
+      <w:r>
+        <w:t>Pharmify</w:t>
+      </w:r>
+      <w:r>
+        <w:rPr>
+          <w:lang w:val="en-IN"/>
+        </w:rPr>
+        <w:t xml:space="preserve"> email address</w:t>
+      </w:r>
+      <w:r>
+        <w:rPr>
+          <w:lang w:val="en-IN"/>
+        </w:rPr>
+        <w:t xml:space="preserve">, </w:t>
+      </w:r>
+      <w:r>
+        <w:rPr>
+          <w:lang w:val="en-IN"/>
+        </w:rPr>
+        <w:t>ignore</w:t>
+      </w:r>
+      <w:r>
+        <w:rPr>
+          <w:lang w:val="en-IN"/>
+        </w:rPr>
+        <w:t xml:space="preserve"> if you didn’t request the code.</w:t>
+      </w:r>
+    </w:p>
+    <w:p>
+      <w:pPr>
+        <w:pStyle w:val="Listing"/>
+      </w:pPr>
+      <w:r>
+        <w:t>Success and Confirmation Message</w:t>
+      </w:r>
+    </w:p>
+    <w:p>
+      <w:pPr>
+        <w:pStyle w:val="Subheading"/>
+      </w:pPr>
+      <w:r>
+        <w:t>User Information</w:t>
+      </w:r>
+    </w:p>
+    <w:p>
+      <w:pPr>
+        <w:pStyle w:val="Listing"/>
+      </w:pPr>
+      <w:r>
+        <w:t>Name</w:t>
+      </w:r>
+    </w:p>
+    <w:p>
+      <w:pPr>
+        <w:pStyle w:val="Listing"/>
+      </w:pPr>
+      <w:r>
+        <w:t>Shop name</w:t>
+      </w:r>
+    </w:p>
+    <w:p>
+      <w:pPr>
+        <w:pStyle w:val="Listing"/>
+      </w:pPr>
+      <w:r>
+        <w:t>Phone number</w:t>
+      </w:r>
+    </w:p>
+    <w:p>
+      <w:pPr>
+        <w:pStyle w:val="Listing"/>
+      </w:pPr>
+      <w:r>
+        <w:lastRenderedPageBreak/>
+        <w:t>Password (Create and Confirm)</w:t>
+      </w:r>
+      <w:r>
+        <w:t xml:space="preserve"> – Password visib</w:t>
+      </w:r>
+      <w:r>
+        <w:t>i</w:t>
+      </w:r>
+      <w:r>
+        <w:t>lity button</w:t>
+      </w:r>
+    </w:p>
+    <w:p>
+      <w:pPr>
+        <w:pStyle w:val="Listing"/>
+      </w:pPr>
+      <w:r>
+        <w:t>Agree to Terms and Policy</w:t>
+      </w:r>
+    </w:p>
+    <w:p>
+      <w:pPr>
+        <w:pStyle w:val="Listing"/>
+      </w:pPr>
+      <w:r>
+        <w:t>Set default Avatar</w:t>
+      </w:r>
+    </w:p>
+    <w:p>
+      <w:pPr>
+        <w:pStyle w:val="Secondary"/>
+      </w:pPr>
+      <w:r>
+        <w:t>Continue with Google</w:t>
+      </w:r>
+    </w:p>
+    <w:p/>
     <w:p>
       <w:pPr>
         <w:pStyle w:val="2MainHeading"/>
       </w:pPr>
       <w:r>
+        <w:t>Login</w:t>
+      </w:r>
+    </w:p>
+    <w:p>
+      <w:pPr>
+        <w:pStyle w:val="Listing"/>
+      </w:pPr>
+      <w:r>
+        <w:t>Email</w:t>
+      </w:r>
+    </w:p>
+    <w:p>
+      <w:pPr>
+        <w:pStyle w:val="Listing"/>
+      </w:pPr>
+      <w:r>
+        <w:t>Password</w:t>
+      </w:r>
+    </w:p>
+    <w:p>
+      <w:pPr>
+        <w:pStyle w:val="Listing"/>
+      </w:pPr>
+      <w:r>
+        <w:t>Forgot Password?</w:t>
+      </w:r>
+    </w:p>
+    <w:p>
+      <w:pPr>
+        <w:pStyle w:val="Secondary"/>
+      </w:pPr>
+      <w:r>
+        <w:t>Continue with Google</w:t>
+      </w:r>
+      <w:r>
+        <w:t xml:space="preserve"> (If possible)</w:t>
+      </w:r>
+    </w:p>
+    <w:p>
+      <w:pPr>
+        <w:pStyle w:val="Listing"/>
+      </w:pPr>
+      <w:r>
+        <w:t xml:space="preserve">Doesn’t have an Account? </w:t>
+      </w:r>
+      <w:r>
         <w:t>Sign up</w:t>
       </w:r>
-    </w:p>
-    <w:p>
-      <w:pPr>
-        <w:pStyle w:val="Listing"/>
-      </w:pPr>
-      <w:r>
-        <w:t>Name</w:t>
-      </w:r>
-    </w:p>
-    <w:p>
-      <w:pPr>
-        <w:pStyle w:val="Listing"/>
-      </w:pPr>
-      <w:r>
-        <w:t>Shop name</w:t>
+      <w:r>
+        <w:t>.</w:t>
+      </w:r>
+    </w:p>
+    <w:p>
+      <w:pPr>
+        <w:pStyle w:val="Listing"/>
+      </w:pPr>
+      <w:r>
+        <w:t>Number of attempts.</w:t>
+      </w:r>
+    </w:p>
+    <w:p>
+      <w:pPr>
+        <w:pStyle w:val="Secondary"/>
+      </w:pPr>
+      <w:r>
+        <w:t xml:space="preserve">2FA </w:t>
+      </w:r>
+      <w:r>
+        <w:t>–</w:t>
+      </w:r>
+      <w:r>
+        <w:t xml:space="preserve"> </w:t>
+      </w:r>
+      <w:r>
+        <w:t>Two Factor Authentication</w:t>
+      </w:r>
+    </w:p>
+    <w:p>
+      <w:pPr>
+        <w:pStyle w:val="2MainHeading"/>
+      </w:pPr>
+      <w:r>
+        <w:t>Forgot Password</w:t>
+      </w:r>
+    </w:p>
+    <w:p>
+      <w:pPr>
+        <w:pStyle w:val="Subheading2"/>
+      </w:pPr>
+      <w:r>
+        <w:t>Step 1 - Verification</w:t>
       </w:r>
     </w:p>
     <w:p>
@@ -519,59 +1061,94 @@
         <w:pStyle w:val="Listing"/>
       </w:pPr>
       <w:r>
-        <w:t>Phone number</w:t>
-      </w:r>
-    </w:p>
-    <w:p>
-      <w:pPr>
-        <w:pStyle w:val="Listing"/>
-      </w:pPr>
-      <w:r>
-        <w:t>Password (Create and Confirm)</w:t>
-      </w:r>
-    </w:p>
-    <w:p>
-      <w:pPr>
-        <w:pStyle w:val="Listing"/>
-      </w:pPr>
-      <w:r>
-        <w:t>Agree to Terms and Policy</w:t>
-      </w:r>
-    </w:p>
-    <w:p>
-      <w:pPr>
-        <w:pStyle w:val="Listing"/>
-      </w:pPr>
-      <w:r>
-        <w:t>Email verification</w:t>
-      </w:r>
-    </w:p>
-    <w:p/>
+        <w:t>OTP from Email</w:t>
+      </w:r>
+      <w:r>
+        <w:t xml:space="preserve"> – </w:t>
+      </w:r>
+      <w:r>
+        <w:rPr>
+          <w:rFonts w:ascii="Cambria Math" w:hAnsi="Cambria Math" w:cs="Cambria Math"/>
+        </w:rPr>
+        <w:t>▢</w:t>
+      </w:r>
+      <w:r>
+        <w:t xml:space="preserve"> </w:t>
+      </w:r>
+      <w:r>
+        <w:rPr>
+          <w:rFonts w:ascii="Cambria Math" w:hAnsi="Cambria Math" w:cs="Cambria Math"/>
+        </w:rPr>
+        <w:t>▢</w:t>
+      </w:r>
+      <w:r>
+        <w:t xml:space="preserve"> </w:t>
+      </w:r>
+      <w:r>
+        <w:rPr>
+          <w:rFonts w:ascii="Cambria Math" w:hAnsi="Cambria Math" w:cs="Cambria Math"/>
+        </w:rPr>
+        <w:t>▢</w:t>
+      </w:r>
+      <w:r>
+        <w:t xml:space="preserve"> </w:t>
+      </w:r>
+      <w:r>
+        <w:rPr>
+          <w:rFonts w:ascii="Cambria Math" w:hAnsi="Cambria Math" w:cs="Cambria Math"/>
+        </w:rPr>
+        <w:t>▢</w:t>
+      </w:r>
+    </w:p>
+    <w:p>
+      <w:pPr>
+        <w:pStyle w:val="Subheading2"/>
+      </w:pPr>
+      <w:r>
+        <w:t xml:space="preserve">Step 2 </w:t>
+      </w:r>
+      <w:r>
+        <w:t>–</w:t>
+      </w:r>
+      <w:r>
+        <w:t xml:space="preserve"> </w:t>
+      </w:r>
+      <w:r>
+        <w:t>New Password</w:t>
+      </w:r>
+    </w:p>
+    <w:p>
+      <w:pPr>
+        <w:pStyle w:val="Listing"/>
+      </w:pPr>
+      <w:r>
+        <w:t>New password</w:t>
+      </w:r>
+    </w:p>
+    <w:p>
+      <w:pPr>
+        <w:pStyle w:val="Listing"/>
+      </w:pPr>
+      <w:r>
+        <w:t>Confirm password</w:t>
+      </w:r>
+    </w:p>
     <w:p>
       <w:pPr>
         <w:pStyle w:val="2MainHeading"/>
       </w:pPr>
       <w:r>
-        <w:t>Login</w:t>
-      </w:r>
-    </w:p>
-    <w:p>
-      <w:pPr>
-        <w:pStyle w:val="Listing"/>
-      </w:pPr>
-      <w:r>
-        <w:t>Email</w:t>
-      </w:r>
-    </w:p>
-    <w:p>
-      <w:pPr>
-        <w:pStyle w:val="Listing"/>
-      </w:pPr>
-      <w:r>
-        <w:t>Password</w:t>
-      </w:r>
-    </w:p>
-    <w:p/>
+        <w:t>Edit Profile</w:t>
+      </w:r>
+    </w:p>
+    <w:p>
+      <w:pPr>
+        <w:pStyle w:val="Comment"/>
+      </w:pPr>
+      <w:r>
+        <w:t>Coming soon</w:t>
+      </w:r>
+    </w:p>
     <w:p>
       <w:pPr>
         <w:pStyle w:val="2MainHeading"/>
@@ -622,7 +1199,6 @@
         </w:numPr>
       </w:pPr>
       <w:r>
-        <w:lastRenderedPageBreak/>
         <w:t>Profile photo</w:t>
       </w:r>
     </w:p>
@@ -675,15 +1251,16 @@
         <w:pStyle w:val="Listing"/>
       </w:pPr>
       <w:r>
+        <w:t>Bills</w:t>
+      </w:r>
+    </w:p>
+    <w:p>
+      <w:pPr>
+        <w:pStyle w:val="Listing"/>
+      </w:pPr>
+      <w:r>
+        <w:lastRenderedPageBreak/>
         <w:t>Stock</w:t>
-      </w:r>
-    </w:p>
-    <w:p>
-      <w:pPr>
-        <w:pStyle w:val="Listing"/>
-      </w:pPr>
-      <w:r>
-        <w:t>Stats</w:t>
       </w:r>
     </w:p>
     <w:p>
@@ -695,7 +1272,10 @@
         </w:numPr>
       </w:pPr>
       <w:r>
-        <w:t>Purchases</w:t>
+        <w:t>S</w:t>
+      </w:r>
+      <w:r>
+        <w:t>tock History</w:t>
       </w:r>
     </w:p>
     <w:p>
@@ -707,39 +1287,15 @@
         </w:numPr>
       </w:pPr>
       <w:r>
-        <w:t>Sales</w:t>
-      </w:r>
-    </w:p>
-    <w:p>
-      <w:pPr>
-        <w:pStyle w:val="Listing"/>
-      </w:pPr>
-      <w:r>
-        <w:t>Patients – Saved patients</w:t>
-      </w:r>
-    </w:p>
-    <w:p>
-      <w:pPr>
-        <w:pStyle w:val="Listing"/>
-      </w:pPr>
-      <w:r>
-        <w:t>-----</w:t>
-      </w:r>
-    </w:p>
-    <w:p>
-      <w:pPr>
-        <w:pStyle w:val="Listing"/>
-      </w:pPr>
-      <w:r>
-        <w:t>Settings</w:t>
-      </w:r>
-    </w:p>
-    <w:p>
-      <w:pPr>
-        <w:pStyle w:val="Listing"/>
-      </w:pPr>
-      <w:r>
-        <w:t>Copyright – Dinesh and Vedant</w:t>
+        <w:t>Add new stocks</w:t>
+      </w:r>
+    </w:p>
+    <w:p>
+      <w:pPr>
+        <w:pStyle w:val="Listing"/>
+      </w:pPr>
+      <w:r>
+        <w:t>Stats</w:t>
       </w:r>
     </w:p>
     <w:p>
@@ -751,7 +1307,7 @@
         </w:numPr>
       </w:pPr>
       <w:r>
-        <w:t>About</w:t>
+        <w:t>Purchases</w:t>
       </w:r>
     </w:p>
     <w:p>
@@ -763,7 +1319,39 @@
         </w:numPr>
       </w:pPr>
       <w:r>
-        <w:t>GitHub links</w:t>
+        <w:t>Sales</w:t>
+      </w:r>
+    </w:p>
+    <w:p>
+      <w:pPr>
+        <w:pStyle w:val="Listing"/>
+      </w:pPr>
+      <w:r>
+        <w:t>Patients – Saved patients</w:t>
+      </w:r>
+    </w:p>
+    <w:p>
+      <w:pPr>
+        <w:pStyle w:val="Listing"/>
+      </w:pPr>
+      <w:r>
+        <w:t>-----</w:t>
+      </w:r>
+    </w:p>
+    <w:p>
+      <w:pPr>
+        <w:pStyle w:val="Listing"/>
+      </w:pPr>
+      <w:r>
+        <w:t>Settings</w:t>
+      </w:r>
+    </w:p>
+    <w:p>
+      <w:pPr>
+        <w:pStyle w:val="Listing"/>
+      </w:pPr>
+      <w:r>
+        <w:t>Copyright – Dinesh and Vedant</w:t>
       </w:r>
     </w:p>
     <w:p>
@@ -775,7 +1363,7 @@
         </w:numPr>
       </w:pPr>
       <w:r>
-        <w:t>Terms</w:t>
+        <w:t>About</w:t>
       </w:r>
     </w:p>
     <w:p>
@@ -787,129 +1375,7 @@
         </w:numPr>
       </w:pPr>
       <w:r>
-        <w:t>Policy</w:t>
-      </w:r>
-    </w:p>
-    <w:p>
-      <w:pPr>
-        <w:pStyle w:val="Listing"/>
-      </w:pPr>
-      <w:r>
-        <w:t>Logout</w:t>
-      </w:r>
-    </w:p>
-    <w:p/>
-    <w:p>
-      <w:pPr>
-        <w:pStyle w:val="Subheading"/>
-      </w:pPr>
-      <w:r>
-        <w:t>Header</w:t>
-      </w:r>
-    </w:p>
-    <w:p>
-      <w:pPr>
-        <w:pStyle w:val="Listing"/>
-      </w:pPr>
-      <w:r>
-        <w:t>Logo</w:t>
-      </w:r>
-    </w:p>
-    <w:p>
-      <w:pPr>
-        <w:pStyle w:val="Listing"/>
-      </w:pPr>
-      <w:r>
-        <w:t>Name</w:t>
-      </w:r>
-    </w:p>
-    <w:p>
-      <w:pPr>
-        <w:pStyle w:val="Subheading"/>
-      </w:pPr>
-      <w:r>
-        <w:t>User Info</w:t>
-      </w:r>
-    </w:p>
-    <w:p>
-      <w:pPr>
-        <w:pStyle w:val="Listing"/>
-      </w:pPr>
-      <w:r>
-        <w:t>avatar</w:t>
-      </w:r>
-    </w:p>
-    <w:p>
-      <w:pPr>
-        <w:pStyle w:val="Listing"/>
-      </w:pPr>
-      <w:r>
-        <w:t>name</w:t>
-      </w:r>
-    </w:p>
-    <w:p>
-      <w:pPr>
-        <w:pStyle w:val="Listing"/>
-      </w:pPr>
-      <w:r>
-        <w:t>shop_name</w:t>
-      </w:r>
-    </w:p>
-    <w:p>
-      <w:pPr>
-        <w:pStyle w:val="Listing"/>
-      </w:pPr>
-      <w:r>
-        <w:t>email</w:t>
-      </w:r>
-    </w:p>
-    <w:p>
-      <w:pPr>
-        <w:pStyle w:val="Listing"/>
-      </w:pPr>
-      <w:r>
-        <w:t>S</w:t>
-      </w:r>
-      <w:r>
-        <w:t>et or view license button</w:t>
-      </w:r>
-    </w:p>
-    <w:p>
-      <w:pPr>
-        <w:pStyle w:val="Listing"/>
-      </w:pPr>
-      <w:r>
-        <w:t>Edit profile button</w:t>
-      </w:r>
-    </w:p>
-    <w:p>
-      <w:pPr>
-        <w:pStyle w:val="Listing"/>
-      </w:pPr>
-      <w:r>
-        <w:t>Settings button</w:t>
-      </w:r>
-    </w:p>
-    <w:p>
-      <w:pPr>
-        <w:pStyle w:val="Subheading"/>
-      </w:pPr>
-      <w:r>
-        <w:t>Overview</w:t>
-      </w:r>
-      <w:r>
-        <w:t xml:space="preserve"> (last 7 days)</w:t>
-      </w:r>
-    </w:p>
-    <w:p>
-      <w:pPr>
-        <w:pStyle w:val="Listing"/>
-      </w:pPr>
-      <w:r>
-        <w:t xml:space="preserve">Number of </w:t>
-      </w:r>
-      <w:r>
-        <w:t>Patients</w:t>
+        <w:t>GitHub links</w:t>
       </w:r>
     </w:p>
     <w:p>
@@ -921,15 +1387,7 @@
         </w:numPr>
       </w:pPr>
       <w:r>
-        <w:t>Show full stats</w:t>
-      </w:r>
-    </w:p>
-    <w:p>
-      <w:pPr>
-        <w:pStyle w:val="Listing"/>
-      </w:pPr>
-      <w:r>
-        <w:t>Stock Alerts</w:t>
+        <w:t>Terms</w:t>
       </w:r>
     </w:p>
     <w:p>
@@ -941,15 +1399,228 @@
         </w:numPr>
       </w:pPr>
       <w:r>
-        <w:t>Show full stats</w:t>
-      </w:r>
-    </w:p>
-    <w:p>
-      <w:pPr>
-        <w:pStyle w:val="Listing"/>
-      </w:pPr>
-      <w:r>
-        <w:t>Expiry Alerts</w:t>
+        <w:t>Policy</w:t>
+      </w:r>
+    </w:p>
+    <w:p>
+      <w:pPr>
+        <w:pStyle w:val="Listing"/>
+      </w:pPr>
+      <w:r>
+        <w:t>Logout</w:t>
+      </w:r>
+    </w:p>
+    <w:p/>
+    <w:p>
+      <w:pPr>
+        <w:pStyle w:val="Subheading"/>
+      </w:pPr>
+      <w:r>
+        <w:t>Header</w:t>
+      </w:r>
+    </w:p>
+    <w:p>
+      <w:pPr>
+        <w:pStyle w:val="Listing"/>
+      </w:pPr>
+      <w:r>
+        <w:t>Logo</w:t>
+      </w:r>
+    </w:p>
+    <w:p>
+      <w:pPr>
+        <w:pStyle w:val="Listing"/>
+      </w:pPr>
+      <w:r>
+        <w:t>Name</w:t>
+      </w:r>
+    </w:p>
+    <w:p>
+      <w:pPr>
+        <w:pStyle w:val="Subheading"/>
+      </w:pPr>
+      <w:r>
+        <w:t>User Info</w:t>
+      </w:r>
+    </w:p>
+    <w:p>
+      <w:pPr>
+        <w:pStyle w:val="Listing"/>
+      </w:pPr>
+      <w:r>
+        <w:t>avatar</w:t>
+      </w:r>
+    </w:p>
+    <w:p>
+      <w:pPr>
+        <w:pStyle w:val="Listing"/>
+      </w:pPr>
+      <w:r>
+        <w:t>name</w:t>
+      </w:r>
+    </w:p>
+    <w:p>
+      <w:pPr>
+        <w:pStyle w:val="Listing"/>
+      </w:pPr>
+      <w:r>
+        <w:t>shop_name</w:t>
+      </w:r>
+    </w:p>
+    <w:p>
+      <w:pPr>
+        <w:pStyle w:val="Listing"/>
+      </w:pPr>
+      <w:r>
+        <w:t>email</w:t>
+      </w:r>
+    </w:p>
+    <w:p>
+      <w:pPr>
+        <w:pStyle w:val="Listing"/>
+      </w:pPr>
+      <w:r>
+        <w:t>S</w:t>
+      </w:r>
+      <w:r>
+        <w:t>et or view license button</w:t>
+      </w:r>
+    </w:p>
+    <w:p>
+      <w:pPr>
+        <w:pStyle w:val="Listing"/>
+      </w:pPr>
+      <w:r>
+        <w:t>Edit profile button</w:t>
+      </w:r>
+    </w:p>
+    <w:p>
+      <w:pPr>
+        <w:pStyle w:val="Listing"/>
+      </w:pPr>
+      <w:r>
+        <w:t>Settings button</w:t>
+      </w:r>
+    </w:p>
+    <w:p>
+      <w:pPr>
+        <w:pStyle w:val="Subheading"/>
+      </w:pPr>
+      <w:r>
+        <w:t>Overview - Financial Performance</w:t>
+      </w:r>
+    </w:p>
+    <w:p>
+      <w:pPr>
+        <w:pStyle w:val="Listing"/>
+      </w:pPr>
+      <w:r>
+        <w:t>Revenue details</w:t>
+      </w:r>
+    </w:p>
+    <w:p>
+      <w:pPr>
+        <w:pStyle w:val="Listing"/>
+      </w:pPr>
+      <w:r>
+        <w:t xml:space="preserve">Profit </w:t>
+      </w:r>
+      <w:r>
+        <w:t xml:space="preserve">or Loss </w:t>
+      </w:r>
+      <w:r>
+        <w:t>percentage</w:t>
+      </w:r>
+    </w:p>
+    <w:p>
+      <w:pPr>
+        <w:pStyle w:val="Listing"/>
+      </w:pPr>
+      <w:r>
+        <w:t>Top selling products</w:t>
+      </w:r>
+    </w:p>
+    <w:p>
+      <w:pPr>
+        <w:pStyle w:val="Listing"/>
+      </w:pPr>
+      <w:r>
+        <w:t>Sales by category</w:t>
+      </w:r>
+    </w:p>
+    <w:p>
+      <w:pPr>
+        <w:pStyle w:val="Subheading"/>
+      </w:pPr>
+      <w:r>
+        <w:t>Recent Bills</w:t>
+      </w:r>
+    </w:p>
+    <w:p>
+      <w:pPr>
+        <w:pStyle w:val="Listing"/>
+      </w:pPr>
+      <w:r>
+        <w:t>View All button</w:t>
+      </w:r>
+    </w:p>
+    <w:p>
+      <w:pPr>
+        <w:pStyle w:val="Listing"/>
+      </w:pPr>
+      <w:r>
+        <w:t>Date</w:t>
+      </w:r>
+    </w:p>
+    <w:p>
+      <w:pPr>
+        <w:pStyle w:val="Listing"/>
+      </w:pPr>
+      <w:r>
+        <w:t>Number of items</w:t>
+      </w:r>
+    </w:p>
+    <w:p>
+      <w:pPr>
+        <w:pStyle w:val="Listing"/>
+      </w:pPr>
+      <w:r>
+        <w:t>Amount</w:t>
+      </w:r>
+    </w:p>
+    <w:p>
+      <w:pPr>
+        <w:pStyle w:val="Subheading"/>
+      </w:pPr>
+      <w:r>
+        <w:lastRenderedPageBreak/>
+        <w:t>Overview</w:t>
+      </w:r>
+      <w:r>
+        <w:t xml:space="preserve"> </w:t>
+      </w:r>
+      <w:r>
+        <w:t xml:space="preserve">– </w:t>
+      </w:r>
+      <w:r>
+        <w:t>Stock</w:t>
+      </w:r>
+      <w:r>
+        <w:t xml:space="preserve"> </w:t>
+      </w:r>
+      <w:r>
+        <w:t>(last 7 days)</w:t>
+      </w:r>
+    </w:p>
+    <w:p>
+      <w:pPr>
+        <w:pStyle w:val="Listing"/>
+      </w:pPr>
+      <w:r>
+        <w:t xml:space="preserve">Number of </w:t>
+      </w:r>
+      <w:r>
+        <w:t>Patients</w:t>
       </w:r>
     </w:p>
     <w:p>
@@ -966,48 +1637,10 @@
     </w:p>
     <w:p>
       <w:pPr>
-        <w:pStyle w:val="Subheading"/>
-      </w:pPr>
-      <w:r>
-        <w:lastRenderedPageBreak/>
-        <w:t>New Bill Button</w:t>
-      </w:r>
-    </w:p>
-    <w:p>
-      <w:pPr>
-        <w:rPr>
-          <w:lang w:val="en-IN"/>
-        </w:rPr>
-      </w:pPr>
-    </w:p>
-    <w:p>
-      <w:pPr>
-        <w:pStyle w:val="2MainHeading"/>
-      </w:pPr>
-      <w:r>
-        <w:t>Billing</w:t>
-      </w:r>
-    </w:p>
-    <w:p>
-      <w:pPr>
-        <w:pStyle w:val="Listing"/>
-      </w:pPr>
-      <w:r>
-        <w:t xml:space="preserve">Search box – On input returns medicine name and </w:t>
-      </w:r>
-      <w:r>
-        <w:t>ID</w:t>
-      </w:r>
-    </w:p>
-    <w:p>
-      <w:pPr>
-        <w:pStyle w:val="Listing"/>
-      </w:pPr>
-      <w:r>
-        <w:t xml:space="preserve">Medicine </w:t>
-      </w:r>
-      <w:r>
-        <w:t>Table</w:t>
+        <w:pStyle w:val="Listing"/>
+      </w:pPr>
+      <w:r>
+        <w:t>Stock Alerts</w:t>
       </w:r>
     </w:p>
     <w:p>
@@ -1019,7 +1652,15 @@
         </w:numPr>
       </w:pPr>
       <w:r>
-        <w:t>Id</w:t>
+        <w:t>Show full stats</w:t>
+      </w:r>
+    </w:p>
+    <w:p>
+      <w:pPr>
+        <w:pStyle w:val="Listing"/>
+      </w:pPr>
+      <w:r>
+        <w:t>Expiry Alerts</w:t>
       </w:r>
     </w:p>
     <w:p>
@@ -1031,7 +1672,53 @@
         </w:numPr>
       </w:pPr>
       <w:r>
-        <w:t>Name</w:t>
+        <w:t>Show full stats</w:t>
+      </w:r>
+    </w:p>
+    <w:p>
+      <w:pPr>
+        <w:pStyle w:val="Subheading"/>
+      </w:pPr>
+      <w:r>
+        <w:t>New Bill Button</w:t>
+      </w:r>
+    </w:p>
+    <w:p>
+      <w:pPr>
+        <w:pStyle w:val="Subheading"/>
+      </w:pPr>
+      <w:r>
+        <w:t>Help &amp; Support</w:t>
+      </w:r>
+    </w:p>
+    <w:p>
+      <w:pPr>
+        <w:pStyle w:val="2MainHeading"/>
+      </w:pPr>
+      <w:r>
+        <w:t>Billing</w:t>
+      </w:r>
+    </w:p>
+    <w:p>
+      <w:pPr>
+        <w:pStyle w:val="Listing"/>
+      </w:pPr>
+      <w:r>
+        <w:t xml:space="preserve">Search box – On input returns medicine name and </w:t>
+      </w:r>
+      <w:r>
+        <w:t>ID</w:t>
+      </w:r>
+    </w:p>
+    <w:p>
+      <w:pPr>
+        <w:pStyle w:val="Listing"/>
+      </w:pPr>
+      <w:r>
+        <w:t xml:space="preserve">Medicine </w:t>
+      </w:r>
+      <w:r>
+        <w:t>Table</w:t>
       </w:r>
     </w:p>
     <w:p>
@@ -1043,7 +1730,7 @@
         </w:numPr>
       </w:pPr>
       <w:r>
-        <w:t>Price</w:t>
+        <w:t>Id</w:t>
       </w:r>
     </w:p>
     <w:p>
@@ -1055,13 +1742,7 @@
         </w:numPr>
       </w:pPr>
       <w:r>
-        <w:t xml:space="preserve">+ </w:t>
-      </w:r>
-      <w:r>
-        <w:t>Quantity</w:t>
-      </w:r>
-      <w:r>
-        <w:t xml:space="preserve"> -</w:t>
+        <w:t>Name</w:t>
       </w:r>
     </w:p>
     <w:p>
@@ -1073,7 +1754,7 @@
         </w:numPr>
       </w:pPr>
       <w:r>
-        <w:t>Total price</w:t>
+        <w:t>Price</w:t>
       </w:r>
     </w:p>
     <w:p>
@@ -1085,7 +1766,13 @@
         </w:numPr>
       </w:pPr>
       <w:r>
-        <w:t>Remove button</w:t>
+        <w:t xml:space="preserve">+ </w:t>
+      </w:r>
+      <w:r>
+        <w:t>Quantity</w:t>
+      </w:r>
+      <w:r>
+        <w:t xml:space="preserve"> -</w:t>
       </w:r>
     </w:p>
     <w:p>
@@ -1097,6 +1784,30 @@
         </w:numPr>
       </w:pPr>
       <w:r>
+        <w:t>Total price</w:t>
+      </w:r>
+    </w:p>
+    <w:p>
+      <w:pPr>
+        <w:pStyle w:val="Listing"/>
+        <w:numPr>
+          <w:ilvl w:val="1"/>
+          <w:numId w:val="19"/>
+        </w:numPr>
+      </w:pPr>
+      <w:r>
+        <w:t>Remove button</w:t>
+      </w:r>
+    </w:p>
+    <w:p>
+      <w:pPr>
+        <w:pStyle w:val="Listing"/>
+        <w:numPr>
+          <w:ilvl w:val="1"/>
+          <w:numId w:val="19"/>
+        </w:numPr>
+      </w:pPr>
+      <w:r>
         <w:t>When medicine is selected from the search box, API request retrieves the data with specified ID, which will be added to the table</w:t>
       </w:r>
       <w:r>
@@ -1105,13 +1816,54 @@
     </w:p>
     <w:p>
       <w:pPr>
-        <w:pStyle w:val="Listing"/>
-        <w:numPr>
-          <w:ilvl w:val="0"/>
-          <w:numId w:val="0"/>
-        </w:numPr>
-        <w:ind w:left="360" w:hanging="360"/>
-      </w:pPr>
+        <w:pStyle w:val="1MainHeading"/>
+      </w:pPr>
+      <w:r>
+        <w:t>Internationali</w:t>
+      </w:r>
+      <w:r>
+        <w:t>z</w:t>
+      </w:r>
+      <w:r>
+        <w:t>a</w:t>
+      </w:r>
+      <w:r>
+        <w:t>tion</w:t>
+      </w:r>
+    </w:p>
+    <w:p>
+      <w:pPr>
+        <w:pStyle w:val="Secondary"/>
+        <w:rPr>
+          <w:lang w:val="en-001"/>
+        </w:rPr>
+      </w:pPr>
+      <w:r>
+        <w:t xml:space="preserve">Different </w:t>
+      </w:r>
+      <w:r>
+        <w:t>l</w:t>
+      </w:r>
+      <w:r>
+        <w:t xml:space="preserve">anguages </w:t>
+      </w:r>
+      <w:r>
+        <w:t>t</w:t>
+      </w:r>
+      <w:r>
+        <w:t>ranslation</w:t>
+      </w:r>
+    </w:p>
+    <w:p>
+      <w:pPr>
+        <w:pStyle w:val="Secondary"/>
+      </w:pPr>
+      <w:r>
+        <w:t>Phone number country codes</w:t>
+      </w:r>
+      <w:r>
+        <w:t xml:space="preserve"> and formats</w:t>
+      </w:r>
     </w:p>
     <w:sectPr>
       <w:pgSz w:w="11906" w:h="16838"/>
@@ -1482,8 +2234,8 @@
   <w:abstractNum w:abstractNumId="3" w15:restartNumberingAfterBreak="0">
     <w:nsid w:val="0CEC66AF"/>
     <w:multiLevelType w:val="hybridMultilevel"/>
-    <w:tmpl w:val="E3025684"/>
-    <w:lvl w:ilvl="0" w:tplc="FE049A16">
+    <w:tmpl w:val="E7261B12"/>
+    <w:lvl w:ilvl="0" w:tplc="FF68EA06">
       <w:start w:val="1"/>
       <w:numFmt w:val="bullet"/>
       <w:pStyle w:val="Listing"/>
@@ -5559,27 +6311,9 @@
   </w:num>
   <w:num w:numId="33">
     <w:abstractNumId w:val="13"/>
-    <w:lvlOverride w:ilvl="0"/>
-    <w:lvlOverride w:ilvl="1"/>
-    <w:lvlOverride w:ilvl="2"/>
-    <w:lvlOverride w:ilvl="3"/>
-    <w:lvlOverride w:ilvl="4"/>
-    <w:lvlOverride w:ilvl="5"/>
-    <w:lvlOverride w:ilvl="6"/>
-    <w:lvlOverride w:ilvl="7"/>
-    <w:lvlOverride w:ilvl="8"/>
   </w:num>
   <w:num w:numId="34">
     <w:abstractNumId w:val="32"/>
-    <w:lvlOverride w:ilvl="0"/>
-    <w:lvlOverride w:ilvl="1"/>
-    <w:lvlOverride w:ilvl="2"/>
-    <w:lvlOverride w:ilvl="3"/>
-    <w:lvlOverride w:ilvl="4"/>
-    <w:lvlOverride w:ilvl="5"/>
-    <w:lvlOverride w:ilvl="6"/>
-    <w:lvlOverride w:ilvl="7"/>
-    <w:lvlOverride w:ilvl="8"/>
   </w:num>
 </w:numbering>
 </file>
@@ -5985,6 +6719,7 @@
     <w:rPr>
       <w:rFonts w:ascii="Roboto" w:hAnsi="Roboto"/>
       <w:sz w:val="24"/>
+      <w:lang w:val="en-US"/>
     </w:rPr>
   </w:style>
   <w:style w:type="paragraph" w:styleId="Heading1">
@@ -6110,9 +6845,9 @@
     <w:link w:val="1MainHeadingChar"/>
     <w:autoRedefine/>
     <w:qFormat/>
-    <w:rsid w:val="002E5390"/>
+    <w:rsid w:val="00FB5803"/>
     <w:pPr>
-      <w:spacing w:before="240" w:after="240"/>
+      <w:spacing w:before="480" w:after="120"/>
     </w:pPr>
     <w:rPr>
       <w:b/>
@@ -6138,7 +6873,7 @@
     <w:name w:val="1 Main Heading Char"/>
     <w:basedOn w:val="DefaultParagraphFont"/>
     <w:link w:val="1MainHeading"/>
-    <w:rsid w:val="002E5390"/>
+    <w:rsid w:val="00FB5803"/>
     <w:rPr>
       <w:rFonts w:ascii="Roboto" w:eastAsiaTheme="majorEastAsia" w:hAnsi="Roboto" w:cstheme="majorBidi"/>
       <w:b/>
@@ -6179,7 +6914,7 @@
     <w:basedOn w:val="Normal"/>
     <w:autoRedefine/>
     <w:qFormat/>
-    <w:rsid w:val="00FC1FBA"/>
+    <w:rsid w:val="005C3044"/>
     <w:pPr>
       <w:numPr>
         <w:numId w:val="19"/>
@@ -6251,14 +6986,15 @@
     <w:link w:val="2MainHeadingChar"/>
     <w:autoRedefine/>
     <w:qFormat/>
-    <w:rsid w:val="00456EFB"/>
+    <w:rsid w:val="00B5068E"/>
     <w:pPr>
-      <w:spacing w:before="120" w:after="120"/>
+      <w:spacing w:before="480" w:after="120"/>
     </w:pPr>
     <w:rPr>
       <w:rFonts w:ascii="Roboto" w:hAnsi="Roboto"/>
       <w:b/>
       <w:color w:val="auto"/>
+      <w:position w:val="-8"/>
       <w:sz w:val="32"/>
       <w:lang w:val="en-IN"/>
     </w:rPr>
@@ -6267,10 +7003,11 @@
     <w:name w:val="2 Main Heading Char"/>
     <w:basedOn w:val="DefaultParagraphFont"/>
     <w:link w:val="2MainHeading"/>
-    <w:rsid w:val="00456EFB"/>
+    <w:rsid w:val="00B5068E"/>
     <w:rPr>
       <w:rFonts w:ascii="Roboto" w:eastAsiaTheme="majorEastAsia" w:hAnsi="Roboto" w:cstheme="majorBidi"/>
       <w:b/>
+      <w:position w:val="-8"/>
       <w:sz w:val="32"/>
       <w:szCs w:val="23"/>
       <w:lang w:val="en-IN"/>
@@ -6581,6 +7318,32 @@
       <w:vAlign w:val="center"/>
     </w:tcPr>
   </w:style>
+  <w:style w:type="paragraph" w:customStyle="1" w:styleId="Secondary">
+    <w:name w:val="Secondary"/>
+    <w:basedOn w:val="Listing"/>
+    <w:link w:val="SecondaryChar"/>
+    <w:autoRedefine/>
+    <w:qFormat/>
+    <w:rsid w:val="009B274D"/>
+    <w:rPr>
+      <w:color w:val="808080" w:themeColor="background1" w:themeShade="80"/>
+    </w:rPr>
+  </w:style>
+  <w:style w:type="character" w:customStyle="1" w:styleId="SecondaryChar">
+    <w:name w:val="Secondary Char"/>
+    <w:basedOn w:val="DefaultParagraphFont"/>
+    <w:link w:val="Secondary"/>
+    <w:rsid w:val="00D62918"/>
+    <w:rPr>
+      <w:rFonts w:ascii="Roboto" w:hAnsi="Roboto"/>
+      <w:bCs/>
+      <w:noProof/>
+      <w:color w:val="808080" w:themeColor="background1" w:themeShade="80"/>
+      <w:sz w:val="24"/>
+      <w:szCs w:val="24"/>
+      <w:lang w:val="en-IN"/>
+    </w:rPr>
+  </w:style>
 </w:styles>
 </file>
 

</xml_diff>

<commit_message>
Navigation bar addition with styling
</commit_message>
<xml_diff>
--- a/design/Plan - Pharmify.docx
+++ b/design/Plan - Pharmify.docx
@@ -1831,8 +1831,74 @@
       <w:r>
         <w:t>When medicine is selected from the search box, API request retrieves the data with specified ID, which will be added to the table</w:t>
       </w:r>
-      <w:r>
-        <w:br/>
+    </w:p>
+    <w:p/>
+    <w:p>
+      <w:pPr>
+        <w:pStyle w:val="1MainHeading"/>
+      </w:pPr>
+      <w:r>
+        <w:t>Components</w:t>
+      </w:r>
+    </w:p>
+    <w:p>
+      <w:pPr>
+        <w:pStyle w:val="Listing"/>
+      </w:pPr>
+      <w:r>
+        <w:t>Navigation Sidebar</w:t>
+      </w:r>
+    </w:p>
+    <w:p>
+      <w:pPr>
+        <w:pStyle w:val="Listing"/>
+      </w:pPr>
+      <w:r>
+        <w:t>nav.scrim</w:t>
+      </w:r>
+    </w:p>
+    <w:p>
+      <w:pPr>
+        <w:pStyle w:val="Listing"/>
+      </w:pPr>
+      <w:r>
+        <w:t>section.nav-body</w:t>
+      </w:r>
+    </w:p>
+    <w:p>
+      <w:pPr>
+        <w:pStyle w:val="Listing"/>
+        <w:numPr>
+          <w:ilvl w:val="1"/>
+          <w:numId w:val="19"/>
+        </w:numPr>
+      </w:pPr>
+      <w:r>
+        <w:t>header</w:t>
+      </w:r>
+    </w:p>
+    <w:p>
+      <w:pPr>
+        <w:pStyle w:val="Listing"/>
+        <w:numPr>
+          <w:ilvl w:val="1"/>
+          <w:numId w:val="19"/>
+        </w:numPr>
+      </w:pPr>
+      <w:r>
+        <w:t>section.nav-content</w:t>
+      </w:r>
+    </w:p>
+    <w:p>
+      <w:pPr>
+        <w:pStyle w:val="Listing"/>
+        <w:numPr>
+          <w:ilvl w:val="1"/>
+          <w:numId w:val="19"/>
+        </w:numPr>
+      </w:pPr>
+      <w:r>
+        <w:t>footer</w:t>
       </w:r>
     </w:p>
     <w:p>

</xml_diff>

<commit_message>
Edit profile page UI
</commit_message>
<xml_diff>
--- a/design/Plan - Pharmify.docx
+++ b/design/Plan - Pharmify.docx
@@ -1290,7 +1290,131 @@
         </w:numPr>
       </w:pPr>
       <w:r>
-        <w:t>Delete uploaded avatar</w:t>
+        <w:t>Upload from Gallery</w:t>
+      </w:r>
+    </w:p>
+    <w:p>
+      <w:pPr>
+        <w:pStyle w:val="Subheading"/>
+      </w:pPr>
+      <w:r>
+        <w:t xml:space="preserve">Update or </w:t>
+      </w:r>
+      <w:r>
+        <w:t>Input details</w:t>
+      </w:r>
+    </w:p>
+    <w:p>
+      <w:pPr>
+        <w:pStyle w:val="Listing"/>
+      </w:pPr>
+      <w:r>
+        <w:t xml:space="preserve">Show </w:t>
+      </w:r>
+      <w:r>
+        <w:t>O</w:t>
+      </w:r>
+      <w:r>
+        <w:t>wner ID</w:t>
+      </w:r>
+      <w:r>
+        <w:t xml:space="preserve"> and Date of Account creation</w:t>
+      </w:r>
+    </w:p>
+    <w:p>
+      <w:pPr>
+        <w:pStyle w:val="Listing"/>
+      </w:pPr>
+      <w:r>
+        <w:t>N</w:t>
+      </w:r>
+      <w:r>
+        <w:t>ame</w:t>
+      </w:r>
+    </w:p>
+    <w:p>
+      <w:pPr>
+        <w:pStyle w:val="Listing"/>
+      </w:pPr>
+      <w:r>
+        <w:t>S</w:t>
+      </w:r>
+      <w:r>
+        <w:t>hop</w:t>
+      </w:r>
+      <w:r>
+        <w:t xml:space="preserve"> N</w:t>
+      </w:r>
+      <w:r>
+        <w:t>ame</w:t>
+      </w:r>
+    </w:p>
+    <w:p>
+      <w:pPr>
+        <w:pStyle w:val="Listing"/>
+      </w:pPr>
+      <w:r>
+        <w:t>P</w:t>
+      </w:r>
+      <w:r>
+        <w:t>hone</w:t>
+      </w:r>
+      <w:r>
+        <w:t xml:space="preserve"> N</w:t>
+      </w:r>
+      <w:r>
+        <w:t>umber</w:t>
+      </w:r>
+    </w:p>
+    <w:p>
+      <w:pPr>
+        <w:pStyle w:val="Listing"/>
+      </w:pPr>
+      <w:r>
+        <w:t>E</w:t>
+      </w:r>
+      <w:r>
+        <w:t>mail</w:t>
+      </w:r>
+    </w:p>
+    <w:p>
+      <w:pPr>
+        <w:pStyle w:val="Listing"/>
+      </w:pPr>
+      <w:r>
+        <w:t>Upload Liscence</w:t>
+      </w:r>
+    </w:p>
+    <w:p>
+      <w:pPr>
+        <w:pStyle w:val="Subheading"/>
+      </w:pPr>
+      <w:r>
+        <w:t>Privacy and Security</w:t>
+      </w:r>
+    </w:p>
+    <w:p>
+      <w:pPr>
+        <w:pStyle w:val="Listing"/>
+      </w:pPr>
+      <w:r>
+        <w:t>Change password</w:t>
+      </w:r>
+    </w:p>
+    <w:p>
+      <w:pPr>
+        <w:pStyle w:val="Secondary"/>
+      </w:pPr>
+      <w:r>
+        <w:t>Recovery email</w:t>
+      </w:r>
+    </w:p>
+    <w:p>
+      <w:pPr>
+        <w:pStyle w:val="Listing"/>
+      </w:pPr>
+      <w:r>
+        <w:t>Danger Zone</w:t>
       </w:r>
     </w:p>
     <w:p>
@@ -1302,139 +1426,7 @@
         </w:numPr>
       </w:pPr>
       <w:r>
-        <w:t>Remove avatar</w:t>
-      </w:r>
-    </w:p>
-    <w:p>
-      <w:pPr>
-        <w:pStyle w:val="Subheading"/>
-      </w:pPr>
-      <w:r>
-        <w:t xml:space="preserve">Update or </w:t>
-      </w:r>
-      <w:r>
-        <w:t>Input details</w:t>
-      </w:r>
-    </w:p>
-    <w:p>
-      <w:pPr>
-        <w:pStyle w:val="Listing"/>
-      </w:pPr>
-      <w:r>
-        <w:t xml:space="preserve">Show </w:t>
-      </w:r>
-      <w:r>
-        <w:t>O</w:t>
-      </w:r>
-      <w:r>
-        <w:t>wner ID</w:t>
-      </w:r>
-      <w:r>
-        <w:t xml:space="preserve"> and Date of Account creation</w:t>
-      </w:r>
-    </w:p>
-    <w:p>
-      <w:pPr>
-        <w:pStyle w:val="Listing"/>
-      </w:pPr>
-      <w:r>
-        <w:t>N</w:t>
-      </w:r>
-      <w:r>
-        <w:t>ame</w:t>
-      </w:r>
-    </w:p>
-    <w:p>
-      <w:pPr>
-        <w:pStyle w:val="Listing"/>
-      </w:pPr>
-      <w:r>
-        <w:t>S</w:t>
-      </w:r>
-      <w:r>
-        <w:t>hop</w:t>
-      </w:r>
-      <w:r>
-        <w:t xml:space="preserve"> N</w:t>
-      </w:r>
-      <w:r>
-        <w:t>ame</w:t>
-      </w:r>
-    </w:p>
-    <w:p>
-      <w:pPr>
-        <w:pStyle w:val="Listing"/>
-      </w:pPr>
-      <w:r>
-        <w:t>P</w:t>
-      </w:r>
-      <w:r>
-        <w:t>hone</w:t>
-      </w:r>
-      <w:r>
-        <w:t xml:space="preserve"> N</w:t>
-      </w:r>
-      <w:r>
-        <w:t>umber</w:t>
-      </w:r>
-    </w:p>
-    <w:p>
-      <w:pPr>
-        <w:pStyle w:val="Listing"/>
-      </w:pPr>
-      <w:r>
-        <w:t>E</w:t>
-      </w:r>
-      <w:r>
-        <w:t>mail</w:t>
-      </w:r>
-    </w:p>
-    <w:p>
-      <w:pPr>
-        <w:pStyle w:val="Listing"/>
-      </w:pPr>
-      <w:r>
-        <w:t>Upload Liscence</w:t>
-      </w:r>
-    </w:p>
-    <w:p>
-      <w:pPr>
-        <w:pStyle w:val="Listing"/>
-      </w:pPr>
-      <w:r>
-        <w:t>password (hashed)</w:t>
-      </w:r>
-    </w:p>
-    <w:p>
-      <w:pPr>
-        <w:pStyle w:val="Subheading"/>
-      </w:pPr>
-      <w:r>
-        <w:t>Privacy and Security</w:t>
-      </w:r>
-    </w:p>
-    <w:p>
-      <w:pPr>
-        <w:pStyle w:val="Listing"/>
-      </w:pPr>
-      <w:r>
-        <w:t>Change password</w:t>
-      </w:r>
-    </w:p>
-    <w:p>
-      <w:pPr>
-        <w:pStyle w:val="Secondary"/>
-      </w:pPr>
-      <w:r>
-        <w:t>Recovery email</w:t>
-      </w:r>
-    </w:p>
-    <w:p>
-      <w:pPr>
-        <w:pStyle w:val="Listing"/>
-      </w:pPr>
-      <w:r>
-        <w:t>Danger Zone</w:t>
+        <w:t>Clear all data</w:t>
       </w:r>
     </w:p>
     <w:p>
@@ -1446,7 +1438,52 @@
         </w:numPr>
       </w:pPr>
       <w:r>
-        <w:t>Clear all data</w:t>
+        <w:t>Delete account</w:t>
+      </w:r>
+      <w:r>
+        <w:t xml:space="preserve"> permanently</w:t>
+      </w:r>
+    </w:p>
+    <w:p>
+      <w:pPr>
+        <w:pStyle w:val="2MainHeading"/>
+      </w:pPr>
+      <w:r>
+        <w:t>Dashboard</w:t>
+      </w:r>
+    </w:p>
+    <w:p>
+      <w:pPr>
+        <w:pStyle w:val="Subheading"/>
+      </w:pPr>
+      <w:r>
+        <w:t>Nav</w:t>
+      </w:r>
+      <w:r>
+        <w:t>igation Sidebar</w:t>
+      </w:r>
+    </w:p>
+    <w:p>
+      <w:pPr>
+        <w:pStyle w:val="Listing"/>
+      </w:pPr>
+      <w:r>
+        <w:t xml:space="preserve">Navbar </w:t>
+      </w:r>
+      <w:r>
+        <w:t>toggle</w:t>
+      </w:r>
+      <w:r>
+        <w:t xml:space="preserve"> button</w:t>
+      </w:r>
+    </w:p>
+    <w:p>
+      <w:pPr>
+        <w:pStyle w:val="Listing"/>
+      </w:pPr>
+      <w:r>
+        <w:lastRenderedPageBreak/>
+        <w:t>Profile Option</w:t>
       </w:r>
     </w:p>
     <w:p>
@@ -1458,52 +1495,7 @@
         </w:numPr>
       </w:pPr>
       <w:r>
-        <w:t>Delete account</w:t>
-      </w:r>
-      <w:r>
-        <w:t xml:space="preserve"> permanently</w:t>
-      </w:r>
-    </w:p>
-    <w:p>
-      <w:pPr>
-        <w:pStyle w:val="2MainHeading"/>
-      </w:pPr>
-      <w:r>
-        <w:lastRenderedPageBreak/>
-        <w:t>Dashboard</w:t>
-      </w:r>
-    </w:p>
-    <w:p>
-      <w:pPr>
-        <w:pStyle w:val="Subheading"/>
-      </w:pPr>
-      <w:r>
-        <w:t>Nav</w:t>
-      </w:r>
-      <w:r>
-        <w:t>igation Sidebar</w:t>
-      </w:r>
-    </w:p>
-    <w:p>
-      <w:pPr>
-        <w:pStyle w:val="Listing"/>
-      </w:pPr>
-      <w:r>
-        <w:t xml:space="preserve">Navbar </w:t>
-      </w:r>
-      <w:r>
-        <w:t>toggle</w:t>
-      </w:r>
-      <w:r>
-        <w:t xml:space="preserve"> button</w:t>
-      </w:r>
-    </w:p>
-    <w:p>
-      <w:pPr>
-        <w:pStyle w:val="Listing"/>
-      </w:pPr>
-      <w:r>
-        <w:t>Profile Option</w:t>
+        <w:t>Profile photo</w:t>
       </w:r>
     </w:p>
     <w:p>
@@ -1515,7 +1507,7 @@
         </w:numPr>
       </w:pPr>
       <w:r>
-        <w:t>Profile photo</w:t>
+        <w:t>Name</w:t>
       </w:r>
     </w:p>
     <w:p>
@@ -1527,7 +1519,7 @@
         </w:numPr>
       </w:pPr>
       <w:r>
-        <w:t>Name</w:t>
+        <w:t>Email</w:t>
       </w:r>
     </w:p>
     <w:p>
@@ -1539,7 +1531,31 @@
         </w:numPr>
       </w:pPr>
       <w:r>
-        <w:t>Email</w:t>
+        <w:t>Linked to edit profile</w:t>
+      </w:r>
+    </w:p>
+    <w:p>
+      <w:pPr>
+        <w:pStyle w:val="Listing"/>
+      </w:pPr>
+      <w:r>
+        <w:t>Home</w:t>
+      </w:r>
+    </w:p>
+    <w:p>
+      <w:pPr>
+        <w:pStyle w:val="Listing"/>
+      </w:pPr>
+      <w:r>
+        <w:t>Bills</w:t>
+      </w:r>
+    </w:p>
+    <w:p>
+      <w:pPr>
+        <w:pStyle w:val="Listing"/>
+      </w:pPr>
+      <w:r>
+        <w:t>Stock</w:t>
       </w:r>
     </w:p>
     <w:p>
@@ -1551,31 +1567,10 @@
         </w:numPr>
       </w:pPr>
       <w:r>
-        <w:t>Linked to edit profile</w:t>
-      </w:r>
-    </w:p>
-    <w:p>
-      <w:pPr>
-        <w:pStyle w:val="Listing"/>
-      </w:pPr>
-      <w:r>
-        <w:t>Home</w:t>
-      </w:r>
-    </w:p>
-    <w:p>
-      <w:pPr>
-        <w:pStyle w:val="Listing"/>
-      </w:pPr>
-      <w:r>
-        <w:t>Bills</w:t>
-      </w:r>
-    </w:p>
-    <w:p>
-      <w:pPr>
-        <w:pStyle w:val="Listing"/>
-      </w:pPr>
-      <w:r>
-        <w:t>Stock</w:t>
+        <w:t>S</w:t>
+      </w:r>
+      <w:r>
+        <w:t>tock History</w:t>
       </w:r>
     </w:p>
     <w:p>
@@ -1587,10 +1582,15 @@
         </w:numPr>
       </w:pPr>
       <w:r>
-        <w:t>S</w:t>
-      </w:r>
-      <w:r>
-        <w:t>tock History</w:t>
+        <w:t>Add new stocks</w:t>
+      </w:r>
+    </w:p>
+    <w:p>
+      <w:pPr>
+        <w:pStyle w:val="Listing"/>
+      </w:pPr>
+      <w:r>
+        <w:t>Stats</w:t>
       </w:r>
     </w:p>
     <w:p>
@@ -1602,15 +1602,7 @@
         </w:numPr>
       </w:pPr>
       <w:r>
-        <w:t>Add new stocks</w:t>
-      </w:r>
-    </w:p>
-    <w:p>
-      <w:pPr>
-        <w:pStyle w:val="Listing"/>
-      </w:pPr>
-      <w:r>
-        <w:t>Stats</w:t>
+        <w:t>Purchases</w:t>
       </w:r>
     </w:p>
     <w:p>
@@ -1622,7 +1614,39 @@
         </w:numPr>
       </w:pPr>
       <w:r>
-        <w:t>Purchases</w:t>
+        <w:t>Sales</w:t>
+      </w:r>
+    </w:p>
+    <w:p>
+      <w:pPr>
+        <w:pStyle w:val="Listing"/>
+      </w:pPr>
+      <w:r>
+        <w:t>Patients – Saved patients</w:t>
+      </w:r>
+    </w:p>
+    <w:p>
+      <w:pPr>
+        <w:pStyle w:val="Listing"/>
+      </w:pPr>
+      <w:r>
+        <w:t>-----</w:t>
+      </w:r>
+    </w:p>
+    <w:p>
+      <w:pPr>
+        <w:pStyle w:val="Listing"/>
+      </w:pPr>
+      <w:r>
+        <w:t>Settings</w:t>
+      </w:r>
+    </w:p>
+    <w:p>
+      <w:pPr>
+        <w:pStyle w:val="Listing"/>
+      </w:pPr>
+      <w:r>
+        <w:t>Copyright – Dinesh and Vedant</w:t>
       </w:r>
     </w:p>
     <w:p>
@@ -1634,39 +1658,7 @@
         </w:numPr>
       </w:pPr>
       <w:r>
-        <w:t>Sales</w:t>
-      </w:r>
-    </w:p>
-    <w:p>
-      <w:pPr>
-        <w:pStyle w:val="Listing"/>
-      </w:pPr>
-      <w:r>
-        <w:t>Patients – Saved patients</w:t>
-      </w:r>
-    </w:p>
-    <w:p>
-      <w:pPr>
-        <w:pStyle w:val="Listing"/>
-      </w:pPr>
-      <w:r>
-        <w:t>-----</w:t>
-      </w:r>
-    </w:p>
-    <w:p>
-      <w:pPr>
-        <w:pStyle w:val="Listing"/>
-      </w:pPr>
-      <w:r>
-        <w:t>Settings</w:t>
-      </w:r>
-    </w:p>
-    <w:p>
-      <w:pPr>
-        <w:pStyle w:val="Listing"/>
-      </w:pPr>
-      <w:r>
-        <w:t>Copyright – Dinesh and Vedant</w:t>
+        <w:t>About</w:t>
       </w:r>
     </w:p>
     <w:p>
@@ -1678,7 +1670,7 @@
         </w:numPr>
       </w:pPr>
       <w:r>
-        <w:t>About</w:t>
+        <w:t>GitHub links</w:t>
       </w:r>
     </w:p>
     <w:p>
@@ -1690,7 +1682,7 @@
         </w:numPr>
       </w:pPr>
       <w:r>
-        <w:t>GitHub links</w:t>
+        <w:t>Terms</w:t>
       </w:r>
     </w:p>
     <w:p>
@@ -1702,7 +1694,228 @@
         </w:numPr>
       </w:pPr>
       <w:r>
-        <w:t>Terms</w:t>
+        <w:t>Policy</w:t>
+      </w:r>
+    </w:p>
+    <w:p>
+      <w:pPr>
+        <w:pStyle w:val="Listing"/>
+      </w:pPr>
+      <w:r>
+        <w:t>Logout</w:t>
+      </w:r>
+    </w:p>
+    <w:p/>
+    <w:p>
+      <w:pPr>
+        <w:pStyle w:val="Subheading"/>
+      </w:pPr>
+      <w:r>
+        <w:t>Header</w:t>
+      </w:r>
+    </w:p>
+    <w:p>
+      <w:pPr>
+        <w:pStyle w:val="Listing"/>
+      </w:pPr>
+      <w:r>
+        <w:t>Logo</w:t>
+      </w:r>
+    </w:p>
+    <w:p>
+      <w:pPr>
+        <w:pStyle w:val="Listing"/>
+      </w:pPr>
+      <w:r>
+        <w:t>Name</w:t>
+      </w:r>
+    </w:p>
+    <w:p>
+      <w:pPr>
+        <w:pStyle w:val="Subheading"/>
+      </w:pPr>
+      <w:r>
+        <w:t>User Info</w:t>
+      </w:r>
+    </w:p>
+    <w:p>
+      <w:pPr>
+        <w:pStyle w:val="Listing"/>
+      </w:pPr>
+      <w:r>
+        <w:t>avatar</w:t>
+      </w:r>
+    </w:p>
+    <w:p>
+      <w:pPr>
+        <w:pStyle w:val="Listing"/>
+      </w:pPr>
+      <w:r>
+        <w:t>name</w:t>
+      </w:r>
+    </w:p>
+    <w:p>
+      <w:pPr>
+        <w:pStyle w:val="Listing"/>
+      </w:pPr>
+      <w:r>
+        <w:t>shop_name</w:t>
+      </w:r>
+    </w:p>
+    <w:p>
+      <w:pPr>
+        <w:pStyle w:val="Listing"/>
+      </w:pPr>
+      <w:r>
+        <w:t>email</w:t>
+      </w:r>
+    </w:p>
+    <w:p>
+      <w:pPr>
+        <w:pStyle w:val="Listing"/>
+      </w:pPr>
+      <w:r>
+        <w:t>S</w:t>
+      </w:r>
+      <w:r>
+        <w:t>et or view license button</w:t>
+      </w:r>
+    </w:p>
+    <w:p>
+      <w:pPr>
+        <w:pStyle w:val="Listing"/>
+      </w:pPr>
+      <w:r>
+        <w:t>Edit profile button</w:t>
+      </w:r>
+    </w:p>
+    <w:p>
+      <w:pPr>
+        <w:pStyle w:val="Listing"/>
+      </w:pPr>
+      <w:r>
+        <w:t>Settings button</w:t>
+      </w:r>
+    </w:p>
+    <w:p>
+      <w:pPr>
+        <w:pStyle w:val="Subheading"/>
+      </w:pPr>
+      <w:r>
+        <w:t>Overview - Financial Performance</w:t>
+      </w:r>
+    </w:p>
+    <w:p>
+      <w:pPr>
+        <w:pStyle w:val="Listing"/>
+      </w:pPr>
+      <w:r>
+        <w:t>Revenue details</w:t>
+      </w:r>
+    </w:p>
+    <w:p>
+      <w:pPr>
+        <w:pStyle w:val="Listing"/>
+      </w:pPr>
+      <w:r>
+        <w:t xml:space="preserve">Profit </w:t>
+      </w:r>
+      <w:r>
+        <w:t xml:space="preserve">or Loss </w:t>
+      </w:r>
+      <w:r>
+        <w:t>percentage</w:t>
+      </w:r>
+    </w:p>
+    <w:p>
+      <w:pPr>
+        <w:pStyle w:val="Listing"/>
+      </w:pPr>
+      <w:r>
+        <w:t>Top selling products</w:t>
+      </w:r>
+    </w:p>
+    <w:p>
+      <w:pPr>
+        <w:pStyle w:val="Listing"/>
+      </w:pPr>
+      <w:r>
+        <w:t>Sales by category</w:t>
+      </w:r>
+    </w:p>
+    <w:p>
+      <w:pPr>
+        <w:pStyle w:val="Subheading"/>
+      </w:pPr>
+      <w:r>
+        <w:lastRenderedPageBreak/>
+        <w:t>Recent Bills</w:t>
+      </w:r>
+    </w:p>
+    <w:p>
+      <w:pPr>
+        <w:pStyle w:val="Listing"/>
+      </w:pPr>
+      <w:r>
+        <w:t>View All button</w:t>
+      </w:r>
+    </w:p>
+    <w:p>
+      <w:pPr>
+        <w:pStyle w:val="Listing"/>
+      </w:pPr>
+      <w:r>
+        <w:t>Date</w:t>
+      </w:r>
+    </w:p>
+    <w:p>
+      <w:pPr>
+        <w:pStyle w:val="Listing"/>
+      </w:pPr>
+      <w:r>
+        <w:t>Number of items</w:t>
+      </w:r>
+    </w:p>
+    <w:p>
+      <w:pPr>
+        <w:pStyle w:val="Listing"/>
+      </w:pPr>
+      <w:r>
+        <w:t>Amount</w:t>
+      </w:r>
+    </w:p>
+    <w:p>
+      <w:pPr>
+        <w:pStyle w:val="Subheading"/>
+      </w:pPr>
+      <w:r>
+        <w:t>Overview</w:t>
+      </w:r>
+      <w:r>
+        <w:t xml:space="preserve"> </w:t>
+      </w:r>
+      <w:r>
+        <w:t xml:space="preserve">– </w:t>
+      </w:r>
+      <w:r>
+        <w:t>Stock</w:t>
+      </w:r>
+      <w:r>
+        <w:t xml:space="preserve"> </w:t>
+      </w:r>
+      <w:r>
+        <w:t>(last 7 days)</w:t>
+      </w:r>
+    </w:p>
+    <w:p>
+      <w:pPr>
+        <w:pStyle w:val="Listing"/>
+      </w:pPr>
+      <w:r>
+        <w:t xml:space="preserve">Number of </w:t>
+      </w:r>
+      <w:r>
+        <w:t>Patients</w:t>
       </w:r>
     </w:p>
     <w:p>
@@ -1714,228 +1927,15 @@
         </w:numPr>
       </w:pPr>
       <w:r>
-        <w:t>Policy</w:t>
-      </w:r>
-    </w:p>
-    <w:p>
-      <w:pPr>
-        <w:pStyle w:val="Listing"/>
-      </w:pPr>
-      <w:r>
-        <w:t>Logout</w:t>
-      </w:r>
-    </w:p>
-    <w:p/>
-    <w:p>
-      <w:pPr>
-        <w:pStyle w:val="Subheading"/>
-      </w:pPr>
-      <w:r>
-        <w:t>Header</w:t>
-      </w:r>
-    </w:p>
-    <w:p>
-      <w:pPr>
-        <w:pStyle w:val="Listing"/>
-      </w:pPr>
-      <w:r>
-        <w:t>Logo</w:t>
-      </w:r>
-    </w:p>
-    <w:p>
-      <w:pPr>
-        <w:pStyle w:val="Listing"/>
-      </w:pPr>
-      <w:r>
-        <w:t>Name</w:t>
-      </w:r>
-    </w:p>
-    <w:p>
-      <w:pPr>
-        <w:pStyle w:val="Subheading"/>
-      </w:pPr>
-      <w:r>
-        <w:t>User Info</w:t>
-      </w:r>
-    </w:p>
-    <w:p>
-      <w:pPr>
-        <w:pStyle w:val="Listing"/>
-      </w:pPr>
-      <w:r>
-        <w:t>avatar</w:t>
-      </w:r>
-    </w:p>
-    <w:p>
-      <w:pPr>
-        <w:pStyle w:val="Listing"/>
-      </w:pPr>
-      <w:r>
-        <w:t>name</w:t>
-      </w:r>
-    </w:p>
-    <w:p>
-      <w:pPr>
-        <w:pStyle w:val="Listing"/>
-      </w:pPr>
-      <w:r>
-        <w:t>shop_name</w:t>
-      </w:r>
-    </w:p>
-    <w:p>
-      <w:pPr>
-        <w:pStyle w:val="Listing"/>
-      </w:pPr>
-      <w:r>
-        <w:t>email</w:t>
-      </w:r>
-    </w:p>
-    <w:p>
-      <w:pPr>
-        <w:pStyle w:val="Listing"/>
-      </w:pPr>
-      <w:r>
-        <w:t>S</w:t>
-      </w:r>
-      <w:r>
-        <w:t>et or view license button</w:t>
-      </w:r>
-    </w:p>
-    <w:p>
-      <w:pPr>
-        <w:pStyle w:val="Listing"/>
-      </w:pPr>
-      <w:r>
-        <w:t>Edit profile button</w:t>
-      </w:r>
-    </w:p>
-    <w:p>
-      <w:pPr>
-        <w:pStyle w:val="Listing"/>
-      </w:pPr>
-      <w:r>
-        <w:t>Settings button</w:t>
-      </w:r>
-    </w:p>
-    <w:p>
-      <w:pPr>
-        <w:pStyle w:val="Subheading"/>
-      </w:pPr>
-      <w:r>
-        <w:lastRenderedPageBreak/>
-        <w:t>Overview - Financial Performance</w:t>
-      </w:r>
-    </w:p>
-    <w:p>
-      <w:pPr>
-        <w:pStyle w:val="Listing"/>
-      </w:pPr>
-      <w:r>
-        <w:t>Revenue details</w:t>
-      </w:r>
-    </w:p>
-    <w:p>
-      <w:pPr>
-        <w:pStyle w:val="Listing"/>
-      </w:pPr>
-      <w:r>
-        <w:t xml:space="preserve">Profit </w:t>
-      </w:r>
-      <w:r>
-        <w:t xml:space="preserve">or Loss </w:t>
-      </w:r>
-      <w:r>
-        <w:t>percentage</w:t>
-      </w:r>
-    </w:p>
-    <w:p>
-      <w:pPr>
-        <w:pStyle w:val="Listing"/>
-      </w:pPr>
-      <w:r>
-        <w:t>Top selling products</w:t>
-      </w:r>
-    </w:p>
-    <w:p>
-      <w:pPr>
-        <w:pStyle w:val="Listing"/>
-      </w:pPr>
-      <w:r>
-        <w:t>Sales by category</w:t>
-      </w:r>
-    </w:p>
-    <w:p>
-      <w:pPr>
-        <w:pStyle w:val="Subheading"/>
-      </w:pPr>
-      <w:r>
-        <w:t>Recent Bills</w:t>
-      </w:r>
-    </w:p>
-    <w:p>
-      <w:pPr>
-        <w:pStyle w:val="Listing"/>
-      </w:pPr>
-      <w:r>
-        <w:t>View All button</w:t>
-      </w:r>
-    </w:p>
-    <w:p>
-      <w:pPr>
-        <w:pStyle w:val="Listing"/>
-      </w:pPr>
-      <w:r>
-        <w:t>Date</w:t>
-      </w:r>
-    </w:p>
-    <w:p>
-      <w:pPr>
-        <w:pStyle w:val="Listing"/>
-      </w:pPr>
-      <w:r>
-        <w:t>Number of items</w:t>
-      </w:r>
-    </w:p>
-    <w:p>
-      <w:pPr>
-        <w:pStyle w:val="Listing"/>
-      </w:pPr>
-      <w:r>
-        <w:t>Amount</w:t>
-      </w:r>
-    </w:p>
-    <w:p>
-      <w:pPr>
-        <w:pStyle w:val="Subheading"/>
-      </w:pPr>
-      <w:r>
-        <w:t>Overview</w:t>
-      </w:r>
-      <w:r>
-        <w:t xml:space="preserve"> </w:t>
-      </w:r>
-      <w:r>
-        <w:t xml:space="preserve">– </w:t>
-      </w:r>
-      <w:r>
-        <w:t>Stock</w:t>
-      </w:r>
-      <w:r>
-        <w:t xml:space="preserve"> </w:t>
-      </w:r>
-      <w:r>
-        <w:t>(last 7 days)</w:t>
-      </w:r>
-    </w:p>
-    <w:p>
-      <w:pPr>
-        <w:pStyle w:val="Listing"/>
-      </w:pPr>
-      <w:r>
-        <w:t xml:space="preserve">Number of </w:t>
-      </w:r>
-      <w:r>
-        <w:t>Patients</w:t>
+        <w:t>Show full stats</w:t>
+      </w:r>
+    </w:p>
+    <w:p>
+      <w:pPr>
+        <w:pStyle w:val="Listing"/>
+      </w:pPr>
+      <w:r>
+        <w:t>Stock Alerts</w:t>
       </w:r>
     </w:p>
     <w:p>
@@ -1955,7 +1955,7 @@
         <w:pStyle w:val="Listing"/>
       </w:pPr>
       <w:r>
-        <w:t>Stock Alerts</w:t>
+        <w:t>Expiry Alerts</w:t>
       </w:r>
     </w:p>
     <w:p>
@@ -1972,10 +1972,48 @@
     </w:p>
     <w:p>
       <w:pPr>
-        <w:pStyle w:val="Listing"/>
-      </w:pPr>
-      <w:r>
-        <w:t>Expiry Alerts</w:t>
+        <w:pStyle w:val="Subheading"/>
+      </w:pPr>
+      <w:r>
+        <w:t>New Bill Button</w:t>
+      </w:r>
+    </w:p>
+    <w:p>
+      <w:pPr>
+        <w:pStyle w:val="Subheading"/>
+      </w:pPr>
+      <w:r>
+        <w:t>Help &amp; Support</w:t>
+      </w:r>
+    </w:p>
+    <w:p>
+      <w:pPr>
+        <w:pStyle w:val="2MainHeading"/>
+      </w:pPr>
+      <w:r>
+        <w:t>Billing</w:t>
+      </w:r>
+    </w:p>
+    <w:p>
+      <w:pPr>
+        <w:pStyle w:val="Listing"/>
+      </w:pPr>
+      <w:r>
+        <w:t xml:space="preserve">Search box – On input returns medicine name and </w:t>
+      </w:r>
+      <w:r>
+        <w:t>ID</w:t>
+      </w:r>
+    </w:p>
+    <w:p>
+      <w:pPr>
+        <w:pStyle w:val="Listing"/>
+      </w:pPr>
+      <w:r>
+        <w:t xml:space="preserve">Medicine </w:t>
+      </w:r>
+      <w:r>
+        <w:t>Table</w:t>
       </w:r>
     </w:p>
     <w:p>
@@ -1987,53 +2025,7 @@
         </w:numPr>
       </w:pPr>
       <w:r>
-        <w:t>Show full stats</w:t>
-      </w:r>
-    </w:p>
-    <w:p>
-      <w:pPr>
-        <w:pStyle w:val="Subheading"/>
-      </w:pPr>
-      <w:r>
-        <w:t>New Bill Button</w:t>
-      </w:r>
-    </w:p>
-    <w:p>
-      <w:pPr>
-        <w:pStyle w:val="Subheading"/>
-      </w:pPr>
-      <w:r>
-        <w:t>Help &amp; Support</w:t>
-      </w:r>
-    </w:p>
-    <w:p>
-      <w:pPr>
-        <w:pStyle w:val="2MainHeading"/>
-      </w:pPr>
-      <w:r>
-        <w:t>Billing</w:t>
-      </w:r>
-    </w:p>
-    <w:p>
-      <w:pPr>
-        <w:pStyle w:val="Listing"/>
-      </w:pPr>
-      <w:r>
-        <w:t xml:space="preserve">Search box – On input returns medicine name and </w:t>
-      </w:r>
-      <w:r>
-        <w:t>ID</w:t>
-      </w:r>
-    </w:p>
-    <w:p>
-      <w:pPr>
-        <w:pStyle w:val="Listing"/>
-      </w:pPr>
-      <w:r>
-        <w:t xml:space="preserve">Medicine </w:t>
-      </w:r>
-      <w:r>
-        <w:t>Table</w:t>
+        <w:t>Id</w:t>
       </w:r>
     </w:p>
     <w:p>
@@ -2045,7 +2037,7 @@
         </w:numPr>
       </w:pPr>
       <w:r>
-        <w:t>Id</w:t>
+        <w:t>Name</w:t>
       </w:r>
     </w:p>
     <w:p>
@@ -2057,7 +2049,7 @@
         </w:numPr>
       </w:pPr>
       <w:r>
-        <w:t>Name</w:t>
+        <w:t>Price</w:t>
       </w:r>
     </w:p>
     <w:p>
@@ -2069,7 +2061,13 @@
         </w:numPr>
       </w:pPr>
       <w:r>
-        <w:t>Price</w:t>
+        <w:t xml:space="preserve">+ </w:t>
+      </w:r>
+      <w:r>
+        <w:t>Quantity</w:t>
+      </w:r>
+      <w:r>
+        <w:t xml:space="preserve"> -</w:t>
       </w:r>
     </w:p>
     <w:p>
@@ -2081,13 +2079,7 @@
         </w:numPr>
       </w:pPr>
       <w:r>
-        <w:t xml:space="preserve">+ </w:t>
-      </w:r>
-      <w:r>
-        <w:t>Quantity</w:t>
-      </w:r>
-      <w:r>
-        <w:t xml:space="preserve"> -</w:t>
+        <w:t>Total price</w:t>
       </w:r>
     </w:p>
     <w:p>
@@ -2099,7 +2091,7 @@
         </w:numPr>
       </w:pPr>
       <w:r>
-        <w:t>Total price</w:t>
+        <w:t>Remove button</w:t>
       </w:r>
     </w:p>
     <w:p>
@@ -2111,7 +2103,40 @@
         </w:numPr>
       </w:pPr>
       <w:r>
-        <w:t>Remove button</w:t>
+        <w:t>When medicine is selected from the search box, API request retrieves the data with specified ID, which will be added to the table</w:t>
+      </w:r>
+    </w:p>
+    <w:p/>
+    <w:p>
+      <w:pPr>
+        <w:pStyle w:val="1MainHeading"/>
+      </w:pPr>
+      <w:r>
+        <w:t>Components</w:t>
+      </w:r>
+    </w:p>
+    <w:p>
+      <w:pPr>
+        <w:pStyle w:val="Listing"/>
+      </w:pPr>
+      <w:r>
+        <w:t>Navigation Sidebar</w:t>
+      </w:r>
+    </w:p>
+    <w:p>
+      <w:pPr>
+        <w:pStyle w:val="Listing"/>
+      </w:pPr>
+      <w:r>
+        <w:t>nav.scrim</w:t>
+      </w:r>
+    </w:p>
+    <w:p>
+      <w:pPr>
+        <w:pStyle w:val="Listing"/>
+      </w:pPr>
+      <w:r>
+        <w:t>section.nav-body</w:t>
       </w:r>
     </w:p>
     <w:p>
@@ -2123,41 +2148,7 @@
         </w:numPr>
       </w:pPr>
       <w:r>
-        <w:t>When medicine is selected from the search box, API request retrieves the data with specified ID, which will be added to the table</w:t>
-      </w:r>
-    </w:p>
-    <w:p/>
-    <w:p>
-      <w:pPr>
-        <w:pStyle w:val="1MainHeading"/>
-      </w:pPr>
-      <w:r>
-        <w:t>Components</w:t>
-      </w:r>
-    </w:p>
-    <w:p>
-      <w:pPr>
-        <w:pStyle w:val="Listing"/>
-      </w:pPr>
-      <w:r>
-        <w:t>Navigation Sidebar</w:t>
-      </w:r>
-    </w:p>
-    <w:p>
-      <w:pPr>
-        <w:pStyle w:val="Listing"/>
-      </w:pPr>
-      <w:r>
-        <w:t>nav.scrim</w:t>
-      </w:r>
-    </w:p>
-    <w:p>
-      <w:pPr>
-        <w:pStyle w:val="Listing"/>
-      </w:pPr>
-      <w:r>
-        <w:lastRenderedPageBreak/>
-        <w:t>section.nav-body</w:t>
+        <w:t>header</w:t>
       </w:r>
     </w:p>
     <w:p>
@@ -2169,7 +2160,7 @@
         </w:numPr>
       </w:pPr>
       <w:r>
-        <w:t>header</w:t>
+        <w:t>section.nav-content</w:t>
       </w:r>
     </w:p>
     <w:p>
@@ -2181,18 +2172,6 @@
         </w:numPr>
       </w:pPr>
       <w:r>
-        <w:t>section.nav-content</w:t>
-      </w:r>
-    </w:p>
-    <w:p>
-      <w:pPr>
-        <w:pStyle w:val="Listing"/>
-        <w:numPr>
-          <w:ilvl w:val="1"/>
-          <w:numId w:val="19"/>
-        </w:numPr>
-      </w:pPr>
-      <w:r>
         <w:t>footer</w:t>
       </w:r>
     </w:p>
@@ -2201,6 +2180,7 @@
         <w:pStyle w:val="1MainHeading"/>
       </w:pPr>
       <w:r>
+        <w:lastRenderedPageBreak/>
         <w:t>Internationali</w:t>
       </w:r>
       <w:r>

</xml_diff>

<commit_message>
Addition of Data Lists
</commit_message>
<xml_diff>
--- a/design/Plan - Pharmify.docx
+++ b/design/Plan - Pharmify.docx
@@ -695,6 +695,27 @@
         </w:rPr>
         <w:t>▢</w:t>
       </w:r>
+      <w:r>
+        <w:rPr>
+          <w:rFonts w:ascii="Cambria Math" w:hAnsi="Cambria Math" w:cs="Cambria Math"/>
+        </w:rPr>
+        <w:t xml:space="preserve"> </w:t>
+      </w:r>
+      <w:r>
+        <w:rPr>
+          <w:rFonts w:ascii="Cambria Math" w:hAnsi="Cambria Math" w:cs="Cambria Math"/>
+        </w:rPr>
+        <w:t>▢</w:t>
+      </w:r>
+      <w:r>
+        <w:t xml:space="preserve"> </w:t>
+      </w:r>
+      <w:r>
+        <w:rPr>
+          <w:rFonts w:ascii="Cambria Math" w:hAnsi="Cambria Math" w:cs="Cambria Math"/>
+        </w:rPr>
+        <w:t>▢</w:t>
+      </w:r>
     </w:p>
     <w:p>
       <w:pPr>
@@ -1105,6 +1126,24 @@
       </w:r>
       <w:r>
         <w:t xml:space="preserve"> – </w:t>
+      </w:r>
+      <w:r>
+        <w:rPr>
+          <w:rFonts w:ascii="Cambria Math" w:hAnsi="Cambria Math" w:cs="Cambria Math"/>
+        </w:rPr>
+        <w:t>▢</w:t>
+      </w:r>
+      <w:r>
+        <w:t xml:space="preserve"> </w:t>
+      </w:r>
+      <w:r>
+        <w:rPr>
+          <w:rFonts w:ascii="Cambria Math" w:hAnsi="Cambria Math" w:cs="Cambria Math"/>
+        </w:rPr>
+        <w:t>▢</w:t>
+      </w:r>
+      <w:r>
+        <w:t xml:space="preserve"> </w:t>
       </w:r>
       <w:r>
         <w:rPr>

</xml_diff>